<commit_message>
add appendix location to first footnote
</commit_message>
<xml_diff>
--- a/Manuscript/need.docx
+++ b/Manuscript/need.docx
@@ -34,13 +34,8 @@
       <w:r>
         <w:t xml:space="preserve"> Decisions to Oppose the “</w:t>
       </w:r>
-      <w:proofErr w:type="spellStart"/>
-      <w:r>
-        <w:t>Obamacare</w:t>
-      </w:r>
-      <w:proofErr w:type="spellEnd"/>
-      <w:r>
-        <w:t xml:space="preserve">” Medicaid Expansion </w:t>
+      <w:r>
+        <w:t xml:space="preserve">Obamacare” Medicaid Expansion </w:t>
       </w:r>
     </w:p>
     <w:p>
@@ -54,16 +49,8 @@
         <w:rPr>
           <w:sz w:val="24"/>
         </w:rPr>
-        <w:t xml:space="preserve">Charles </w:t>
-      </w:r>
-      <w:proofErr w:type="spellStart"/>
-      <w:r>
-        <w:rPr>
-          <w:sz w:val="24"/>
-        </w:rPr>
-        <w:t>Barrilleaux</w:t>
-      </w:r>
-      <w:proofErr w:type="spellEnd"/>
+        <w:t>Charles Barrilleaux</w:t>
+      </w:r>
       <w:r>
         <w:rPr>
           <w:rStyle w:val="FootnoteReference"/>
@@ -238,15 +225,7 @@
         <w:t>’</w:t>
       </w:r>
       <w:r>
-        <w:t xml:space="preserve"> decisions. This suggests that for </w:t>
-      </w:r>
-      <w:proofErr w:type="gramStart"/>
-      <w:r>
-        <w:t>high-profile</w:t>
-      </w:r>
-      <w:proofErr w:type="gramEnd"/>
-      <w:r>
-        <w:t>, highly-politicized issues such as the Affordable Care Act, political con</w:t>
+        <w:t xml:space="preserve"> decisions. This suggests that for high-profile, highly-politicized issues such as the Affordable Care Act, political con</w:t>
       </w:r>
       <w:r>
         <w:t>siderations outweigh</w:t>
@@ -293,15 +272,7 @@
         <w:t>loridians access to healthcare,”</w:t>
       </w:r>
       <w:r>
-        <w:t xml:space="preserve"> Gov. Rick Scott (R, FL) on deciding to accept Medicaid expansion following long-time opposition to </w:t>
-      </w:r>
-      <w:proofErr w:type="spellStart"/>
-      <w:r>
-        <w:t>Obamacare</w:t>
-      </w:r>
-      <w:proofErr w:type="spellEnd"/>
-      <w:r>
-        <w:t>, February 20, 2013 (Reeve, 2013).</w:t>
+        <w:t> Gov. Rick Scott (R, FL) on deciding to accept Medicaid expansion following long-time opposition to Obamacare, February 20, 2013 (Reeve, 2013).</w:t>
       </w:r>
     </w:p>
     <w:p>
@@ -341,15 +312,7 @@
         <w:tab/>
       </w:r>
       <w:r>
-        <w:t>The statements from Florida Governor Rick Scott and Florida Tea Party activist Henry Kelley illustrate the difficulty that Republican governors faced in deciding whether to accept generous federal aid to expand Medicaid under “</w:t>
-      </w:r>
-      <w:proofErr w:type="spellStart"/>
-      <w:r>
-        <w:t>Obamacare</w:t>
-      </w:r>
-      <w:proofErr w:type="spellEnd"/>
-      <w:r>
-        <w:t>.”</w:t>
+        <w:t>The statements from Florida Governor Rick Scott and Florida Tea Party activist Henry Kelley illustrate the difficulty that Republican governors faced in deciding whether to accept generous federal aid to expand Medicaid under “Obamacare.”</w:t>
       </w:r>
       <w:r>
         <w:t xml:space="preserve">  Scott entered Florida politics in 2009 by establishing an anti-health reform political action committee.  He opposed reform throughout his closely fought successful gubernatorial campaign in 2010, in which received substantial Tea Party support.  To the dismay of key Tea Party supporters, though, Governor Scott dropped this key policy position by 2013, noting that the Supreme Court upheld the law and that to turn away federal money is negligent.  Other governors face similar decisions.  This paper seeks to explain why some governors opposed the Medicaid expansions and other governors did not.</w:t>
@@ -364,45 +327,13 @@
         <w:t>.  It</w:t>
       </w:r>
       <w:r>
-        <w:t xml:space="preserve"> has been a source of conflict between the parties since its passage in </w:t>
-      </w:r>
-      <w:proofErr w:type="gramStart"/>
-      <w:r>
-        <w:t>February,</w:t>
-      </w:r>
-      <w:proofErr w:type="gramEnd"/>
-      <w:r>
-        <w:t xml:space="preserve"> 2010. The Patient Protectio</w:t>
-      </w:r>
-      <w:r>
-        <w:t>n and Affordable Care Act (</w:t>
-      </w:r>
-      <w:proofErr w:type="spellStart"/>
-      <w:r>
-        <w:t>refered</w:t>
-      </w:r>
-      <w:proofErr w:type="spellEnd"/>
-      <w:r>
-        <w:t xml:space="preserve"> to </w:t>
-      </w:r>
-      <w:proofErr w:type="spellStart"/>
-      <w:r>
-        <w:t>interchagably</w:t>
-      </w:r>
-      <w:proofErr w:type="spellEnd"/>
-      <w:r>
-        <w:t xml:space="preserve"> as the Affordable Care Act, ACA</w:t>
-      </w:r>
-      <w:r>
-        <w:t>, or “</w:t>
-      </w:r>
-      <w:proofErr w:type="spellStart"/>
-      <w:r>
-        <w:t>Obamacare</w:t>
-      </w:r>
-      <w:proofErr w:type="spellEnd"/>
-      <w:r>
-        <w:t>”) is a complex bill that was designed to improve U.S. citizens</w:t>
+        <w:t xml:space="preserve"> has been a source of conflict between the parties since its passage in February, 2010. The Patient Protectio</w:t>
+      </w:r>
+      <w:r>
+        <w:t>n and Affordable Care Act (refered to interchagably as the Affordable Care Act, ACA</w:t>
+      </w:r>
+      <w:r>
+        <w:t>, or “Obamacare”) is a complex bill that was designed to improve U.S. citizens</w:t>
       </w:r>
       <w:r>
         <w:t>’</w:t>
@@ -420,15 +351,7 @@
         <w:t xml:space="preserve"> though,</w:t>
       </w:r>
       <w:r>
-        <w:t xml:space="preserve"> the Supreme Court ruled that portion of </w:t>
-      </w:r>
-      <w:proofErr w:type="spellStart"/>
-      <w:r>
-        <w:t>Obamacare</w:t>
-      </w:r>
-      <w:proofErr w:type="spellEnd"/>
-      <w:r>
-        <w:t xml:space="preserve"> to be </w:t>
+        <w:t xml:space="preserve"> the Supreme Court ruled that portion of Obamacare to be </w:t>
       </w:r>
       <w:r>
         <w:lastRenderedPageBreak/>
@@ -473,17 +396,12 @@
         <w:pStyle w:val="Heading1"/>
       </w:pPr>
       <w:r>
-        <w:t xml:space="preserve">The Politics of Medicaid Expansion under </w:t>
-      </w:r>
-      <w:proofErr w:type="spellStart"/>
-      <w:r>
-        <w:t>Obamacare</w:t>
-      </w:r>
-      <w:proofErr w:type="spellEnd"/>
-    </w:p>
-    <w:p>
-      <w:bookmarkStart w:id="2" w:name="h.xa4xo17ptn7k"/>
-      <w:bookmarkEnd w:id="2"/>
+        <w:t>The Politics of Medicaid Expansion under Obamacare</w:t>
+      </w:r>
+    </w:p>
+    <w:p>
+      <w:bookmarkStart w:id="3" w:name="h.xa4xo17ptn7k"/>
+      <w:bookmarkEnd w:id="3"/>
       <w:r>
         <w:tab/>
         <w:t xml:space="preserve">The </w:t>
@@ -492,545 +410,381 @@
         <w:t>ACA</w:t>
       </w:r>
       <w:r>
-        <w:t xml:space="preserve"> was passed under a unified Democratic administration with no Republican support, a circumstance that has fueled conflict between the parties.  Republican criticism of the law contributed to their winning the U.S. House in 2010 (</w:t>
-      </w:r>
-      <w:proofErr w:type="spellStart"/>
-      <w:r>
-        <w:t>Balz</w:t>
-      </w:r>
-      <w:proofErr w:type="spellEnd"/>
-      <w:r>
-        <w:t xml:space="preserve"> and </w:t>
-      </w:r>
-      <w:proofErr w:type="spellStart"/>
-      <w:r>
-        <w:t>Branigan</w:t>
-      </w:r>
-      <w:proofErr w:type="spellEnd"/>
-      <w:r>
-        <w:t xml:space="preserve"> 2010; Brady, et al. 2011; Campbell 2010).  Complaints and warnings about </w:t>
-      </w:r>
-      <w:proofErr w:type="spellStart"/>
-      <w:r>
-        <w:t>Obamacare</w:t>
-      </w:r>
-      <w:proofErr w:type="spellEnd"/>
-      <w:r>
-        <w:t xml:space="preserve"> also figured prominently in the GOP platform in 2012 (Thompson 2012), and the number of U.S. House votes for its repeal, defunding, or prohibition topped 40 in September 2013.  The attorneys general of 26 states mounted legal challenges to the law, which culminated in </w:t>
+        <w:t xml:space="preserve"> was passed under a unified Democratic administration with no Republican support, a circumstance that has fueled conflict between the parties.  Republican criticism of the law contributed to their winning the U.S. House in 2010 (Balz and Branigan 2010; Brady, et al. 2011; Campbell 2010).  Complaints and warnings about Obamacare also figured prominently in the GOP platform in 2012 (Thompson 2012), and the number of U.S. House votes for its repeal, defunding, or prohibition topped 40 in September 2013.  The attorneys general of 26 states mounted legal challenges to the law, which culminated in </w:t>
       </w:r>
       <w:r>
         <w:rPr>
           <w:i/>
           <w:iCs/>
         </w:rPr>
-        <w:t xml:space="preserve">National Federation of Independent Business v. </w:t>
-      </w:r>
-      <w:proofErr w:type="spellStart"/>
-      <w:r>
+        <w:t>National Federation of Independent Business v. Sebelius</w:t>
+      </w:r>
+      <w:r>
+        <w:t xml:space="preserve">  (132 S. Ct. 603, 2011) being argued before the U.S. Supreme Court.  Some states refused to establish health exchanges, which are the marketplaces through which citizens are to shop for and purchase their mandated health insurance (Rigby 2012).  The federally established “health navigators” who were intended to help provide information about state insurance exchanges were a point of contention in some states.  Insurance lobbyists in several states convinced legislators to pass laws to limit navigators</w:t>
+      </w:r>
+      <w:r>
+        <w:t>’</w:t>
+      </w:r>
+      <w:r>
+        <w:t xml:space="preserve"> abilities to perform outreach </w:t>
+      </w:r>
+      <w:r>
+        <w:lastRenderedPageBreak/>
+        <w:t xml:space="preserve">(Kuznetz  2013).  In short, national and state-level groups spent enormous time and efforts to defeat or block Obamacare.  </w:t>
+      </w:r>
+    </w:p>
+    <w:p>
+      <w:r>
+        <w:tab/>
+        <w:t>The Court</w:t>
+      </w:r>
+      <w:r>
+        <w:t>’</w:t>
+      </w:r>
+      <w:r>
+        <w:t xml:space="preserve">s 7-2 vote determined that states could not be forced to expand their Medicaid programs, despite a generous federal subsidy. (The Court upheld the legality of </w:t>
+      </w:r>
+      <w:r>
+        <w:t>ACA</w:t>
+      </w:r>
+      <w:r>
+        <w:t xml:space="preserve"> with a 5-4 vote).  While t</w:t>
+      </w:r>
+      <w:r>
+        <w:t>he Court</w:t>
+      </w:r>
+      <w:r>
+        <w:t>’</w:t>
+      </w:r>
+      <w:r>
+        <w:t xml:space="preserve">s 2012 decision was an overall victory for supporters of </w:t>
+      </w:r>
+      <w:r>
+        <w:t>ACA</w:t>
+      </w:r>
+      <w:r>
+        <w:t>,</w:t>
+      </w:r>
+      <w:r>
+        <w:t xml:space="preserve"> its Medicaid decision introduced an unexpected barrier to the policy</w:t>
+      </w:r>
+      <w:r>
+        <w:t>’</w:t>
+      </w:r>
+      <w:r>
+        <w:t>s implementation and shifted the opposition</w:t>
+      </w:r>
+      <w:r>
+        <w:t>’</w:t>
+      </w:r>
+      <w:r>
+        <w:t xml:space="preserve">s strategy. </w:t>
+      </w:r>
+    </w:p>
+    <w:p>
+      <w:r>
+        <w:tab/>
+        <w:t xml:space="preserve">As of </w:t>
+      </w:r>
+      <w:r>
+        <w:t>October 22</w:t>
+      </w:r>
+      <w:r>
+        <w:t xml:space="preserve">, 2013, </w:t>
+      </w:r>
+      <w:r>
+        <w:t>29 governors</w:t>
+      </w:r>
+      <w:r>
+        <w:t xml:space="preserve"> supported the expansion (though fewer saw it passed into law by their legislatures), 16 opposed it, and five were </w:t>
+      </w:r>
+      <w:r>
+        <w:t>weighing their options</w:t>
+      </w:r>
+      <w:r>
+        <w:t xml:space="preserve">.  All Democratic governors supported the expansion, but not all Republican governors opposed the proposal.  Ten Republicans supported the expansion, five were undecided, and 16 Republicans opposed it. </w:t>
+      </w:r>
+    </w:p>
+    <w:p>
+      <w:pPr>
+        <w:pStyle w:val="TableFigureNote"/>
+        <w:jc w:val="center"/>
+        <w:rPr>
+          <w:i w:val="0"/>
+        </w:rPr>
+      </w:pPr>
+      <w:r>
+        <w:rPr>
+          <w:i w:val="0"/>
+        </w:rPr>
+        <w:t>[Insert</w:t>
+      </w:r>
+      <w:r>
+        <w:rPr>
+          <w:i w:val="0"/>
+        </w:rPr>
+        <w:t xml:space="preserve"> </w:t>
+      </w:r>
+      <w:r>
+        <w:rPr>
+          <w:i w:val="0"/>
+        </w:rPr>
+        <w:fldChar w:fldCharType="begin"/>
+      </w:r>
+      <w:r>
+        <w:rPr>
+          <w:i w:val="0"/>
+        </w:rPr>
+        <w:instrText xml:space="preserve"> REF _Ref263016443 \h </w:instrText>
+      </w:r>
+      <w:r>
+        <w:rPr>
+          <w:i w:val="0"/>
+        </w:rPr>
+      </w:r>
+      <w:r>
+        <w:rPr>
+          <w:i w:val="0"/>
+        </w:rPr>
+        <w:fldChar w:fldCharType="separate"/>
+      </w:r>
+      <w:r>
+        <w:t xml:space="preserve">Figure </w:t>
+      </w:r>
+      <w:r>
+        <w:rPr>
+          <w:noProof/>
+        </w:rPr>
+        <w:t>1</w:t>
+      </w:r>
+      <w:r>
+        <w:rPr>
+          <w:i w:val="0"/>
+        </w:rPr>
+        <w:fldChar w:fldCharType="end"/>
+      </w:r>
+      <w:r>
+        <w:rPr>
+          <w:i w:val="0"/>
+        </w:rPr>
+        <w:t xml:space="preserve"> </w:t>
+      </w:r>
+      <w:r>
+        <w:rPr>
+          <w:i w:val="0"/>
+        </w:rPr>
+        <w:t>about here.]</w:t>
+      </w:r>
+    </w:p>
+    <w:p>
+      <w:pPr>
+        <w:pStyle w:val="TableFigureNote"/>
+        <w:jc w:val="center"/>
+        <w:rPr>
+          <w:i w:val="0"/>
+        </w:rPr>
+      </w:pPr>
+    </w:p>
+    <w:p>
+      <w:pPr>
+        <w:pStyle w:val="Heading2"/>
+        <w:rPr>
+          <w:b/>
+          <w:i w:val="0"/>
+        </w:rPr>
+      </w:pPr>
+      <w:r>
+        <w:t>States</w:t>
+      </w:r>
+      <w:r>
+        <w:t>’</w:t>
+      </w:r>
+      <w:r>
+        <w:t xml:space="preserve"> Preferences for Federal Money Differ</w:t>
+      </w:r>
+    </w:p>
+    <w:p>
+      <w:r>
+        <w:tab/>
+        <w:t xml:space="preserve">State governments depend on the </w:t>
+      </w:r>
+      <w:r>
+        <w:t>federal</w:t>
+      </w:r>
+      <w:r>
+        <w:t xml:space="preserve"> government for funds but vary in their tastes for federal spending.  States received about 32 percent of their total revenue from national sources in 2005 (Donovan, et al. 2009).  In 2012, Mississippi ranked first on the list of states relying on the national government for revenues, with nearly half of its funding </w:t>
+      </w:r>
+      <w:r>
+        <w:t>(49</w:t>
+      </w:r>
+      <w:r>
+        <w:t>%) coming from Washington, yet</w:t>
+      </w:r>
+      <w:r>
+        <w:t xml:space="preserve"> Mississippi</w:t>
+      </w:r>
+      <w:r>
+        <w:t>’</w:t>
+      </w:r>
+      <w:r>
+        <w:t>s Republican governor opposes the Medicaid expansion.  Alaska was the lowest recipient of feder</w:t>
+      </w:r>
+      <w:r>
+        <w:t>al support, garnering only 24</w:t>
+      </w:r>
+      <w:r>
+        <w:t xml:space="preserve"> percent (Tax Foundation 2012) and its Republican governor also rejects the Medicaid expansion.   The refusal of Medicaid expansion under the </w:t>
+      </w:r>
+      <w:r>
+        <w:t>ACA</w:t>
+      </w:r>
+      <w:r>
+        <w:t xml:space="preserve"> does not indicate a general disavowal of federal funds going to state or a stand against the federal deficit, but appears to represent a partisan rejection of Obamacare.  In </w:t>
+      </w:r>
+      <w:r>
+        <w:lastRenderedPageBreak/>
+        <w:t xml:space="preserve">the past, governors typically accepted Medicaid expansions as a form of “free” federal money, and U.S. House and Senate members claimed credit for those expansions as a benefit to the states that was a bargain due to the steep subsidy (Brown and Sparer 2003). </w:t>
+      </w:r>
+      <w:r>
+        <w:t xml:space="preserve"> Of course, the money is never free, but M</w:t>
+      </w:r>
+      <w:r>
+        <w:t>edicaid is highly subsidized (though it</w:t>
+      </w:r>
+      <w:r>
+        <w:t xml:space="preserve"> </w:t>
+      </w:r>
+      <w:r>
+        <w:t>does remain</w:t>
+      </w:r>
+      <w:r>
+        <w:t xml:space="preserve"> a large portion of state spending</w:t>
+      </w:r>
+      <w:r>
+        <w:t>)</w:t>
+      </w:r>
+      <w:r>
+        <w:t>.</w:t>
+      </w:r>
+    </w:p>
+    <w:p>
+      <w:r>
+        <w:tab/>
+        <w:t>Both liberal-leaning and conservative-leaning states have refused federal funds at times in the past fifty years, for both practical and ideological reasons (Nicholson-Crotty 2012).  Some states refused abstinence-only funding during the George W. Bush administration and some refused to compete for Race to the Top money under the Obama administration (Nicholson-Crotty 2012).  In 2010, a number of conservative states refused to accept federal stimulus money that would have extended unemployment coverage. Others refused to accept previously granted funds for high-speed rail and funds for creating a health exchange (Nicholson-Crotty 2012 449-450).  Some states take cues from the federal government on health care spending, others are not as welcoming (Weissert and Scheller 2008).  The division over Medicaid expansion is consistent with other recent partisan divisions, but differs in part because of Medicaid</w:t>
+      </w:r>
+      <w:r>
+        <w:t>’</w:t>
+      </w:r>
+      <w:r>
+        <w:t xml:space="preserve">s prominence in state health coverage and its crucial role in the </w:t>
+      </w:r>
+      <w:r>
+        <w:t>ACA</w:t>
+      </w:r>
+      <w:r>
+        <w:t xml:space="preserve"> plan.</w:t>
+      </w:r>
+    </w:p>
+    <w:p>
+      <w:r>
+        <w:tab/>
+        <w:t>The 1994 Contract with America was a precursor to the recent refusal by some Republican governors to expand Medicaid.  Although Medicaid was not considered in the Contract, some Republican governors pushed for an end to the Medicaid entitlement in favor of a more limited block grant program.  Their success was stymied by the Clinton administration</w:t>
+      </w:r>
+      <w:r>
+        <w:t>’</w:t>
+      </w:r>
+      <w:r>
+        <w:t xml:space="preserve">s reaction to the 1994-1995 budget shutdown, in which the administration successfully created fears among the elderly </w:t>
+      </w:r>
+      <w:r>
+        <w:t>about</w:t>
+      </w:r>
+      <w:r>
+        <w:t xml:space="preserve"> the effects of the block g</w:t>
+      </w:r>
+      <w:r>
+        <w:t>rant on nursing home care and</w:t>
+      </w:r>
+      <w:r>
+        <w:t xml:space="preserve"> care for special needs children.  By 1996, despite early signs that the block grant initiative might succeed, the </w:t>
+      </w:r>
+      <w:r>
+        <w:lastRenderedPageBreak/>
+        <w:t xml:space="preserve">Republican push for Medicaid block grants was defeated (Thompson 2012).  </w:t>
+      </w:r>
+    </w:p>
+    <w:p>
+      <w:r>
+        <w:tab/>
+        <w:t>The GOP governors</w:t>
+      </w:r>
+      <w:r>
+        <w:t>’</w:t>
+      </w:r>
+      <w:r>
+        <w:t xml:space="preserve"> failure to secure a block grant for Medicaid in the mid-1990s led Republicans not to seek large Medicaid changes until fairly recently.  Block grants and other proposals to cut Medicaid did not re-emerge until 2011, with the rise of the Tea Party bloc in Congress (Thompson 2012).  </w:t>
+      </w:r>
+      <w:r>
+        <w:t xml:space="preserve">If the block grant scheme supported by the Republican-led U.S. House had become law in the 2012 fiscal year, the effect would have been a huge cut in Medicaid spending, about $1.4 trillion, in addition to repeal of the </w:t>
+      </w:r>
+      <w:r>
+        <w:t>ACA</w:t>
+      </w:r>
+      <w:r>
+        <w:t xml:space="preserve"> (Kaiser 2014). </w:t>
+      </w:r>
+      <w:r>
+        <w:t xml:space="preserve">It is reasonable to expect that this antipathy toward Medicaid expansion among </w:t>
+      </w:r>
+      <w:r>
+        <w:t>some Republican</w:t>
+      </w:r>
+      <w:r>
+        <w:t xml:space="preserve"> legislators may inform gubernatorial actions on program expansion as governors weigh the political costs and benefits of accepting the funds.</w:t>
+      </w:r>
+    </w:p>
+    <w:p>
+      <w:r>
+        <w:tab/>
+        <w:t xml:space="preserve">Despite the early refusal to accept Recovery Act funds, and despite early disavowal of </w:t>
+      </w:r>
+      <w:r>
+        <w:t>ACA</w:t>
+      </w:r>
+      <w:r>
+        <w:t xml:space="preserve"> and the legal challenge to the law, some governors have softened on their prior rejection of the Medicaid expansion.  Republican governors who once opposed the expansion have shifted to supporting it, albeit grudgingly.  Ohio Governor John Kasich said of the uninsured “What are we going to do, leave them out in the street, walk away from them when we have a chance to help them?” (Klein 2013).   His support of the Medicaid expansion was met with strong criticism from conservative groups and failed to receive support from the Ohio legislature, leading Kasich to circumvent the legislature and use a state board to bring about the expansion.  Gov. Jan Brewer (R, AZ), who initially opposed the </w:t>
+      </w:r>
+      <w:r>
+        <w:t>ACA</w:t>
+      </w:r>
+      <w:r>
+        <w:t>, signed the expansion into law in June, 2013 after a protracted fight with conservatives in the Arizona House and Senate, with whom she was once joined in opposition to Obamacare.  Florida</w:t>
+      </w:r>
+      <w:r>
+        <w:t>’</w:t>
+      </w:r>
+      <w:r>
+        <w:t xml:space="preserve">s Scott shifted to support the Medicaid expansions after being assured that Florida would be allowed to continue with its managed-care style Medicaid program.  It was not supported in the legislature and he did not call a special </w:t>
+      </w:r>
+      <w:r>
+        <w:lastRenderedPageBreak/>
+        <w:t xml:space="preserve">session to address Medicaid.  </w:t>
+      </w:r>
+    </w:p>
+    <w:p>
+      <w:pPr>
         <w:rPr>
           <w:i/>
           <w:iCs/>
         </w:rPr>
-        <w:t>Sebelius</w:t>
-      </w:r>
-      <w:proofErr w:type="spellEnd"/>
-      <w:r>
-        <w:t xml:space="preserve">  (132 S. Ct. 603, 2011) being argued before the U.S. Supreme Court.  Some states refused to establish health exchanges, which are the marketplaces through which citizens are to shop for and purchase </w:t>
-      </w:r>
-      <w:proofErr w:type="gramStart"/>
-      <w:r>
-        <w:t>their</w:t>
-      </w:r>
-      <w:proofErr w:type="gramEnd"/>
-      <w:r>
-        <w:t xml:space="preserve"> mandated health insurance (Rigby 2012).  The federally established “health navigators” who were intended to help provide information about state insurance exchanges were a point of contention in some states.  Insurance lobbyists in several states convinced legislators to pass laws to limit navigators</w:t>
-      </w:r>
-      <w:r>
-        <w:t>’</w:t>
-      </w:r>
-      <w:r>
-        <w:t xml:space="preserve"> abilities to perform outreach </w:t>
-      </w:r>
-      <w:r>
-        <w:lastRenderedPageBreak/>
-        <w:t>(</w:t>
-      </w:r>
-      <w:proofErr w:type="spellStart"/>
-      <w:proofErr w:type="gramStart"/>
-      <w:r>
-        <w:t>Kuznetz</w:t>
-      </w:r>
-      <w:proofErr w:type="spellEnd"/>
-      <w:r>
-        <w:t xml:space="preserve">  2013</w:t>
-      </w:r>
-      <w:proofErr w:type="gramEnd"/>
-      <w:r>
-        <w:t xml:space="preserve">).  In short, national and state-level groups spent enormous time and efforts to defeat or block </w:t>
-      </w:r>
-      <w:proofErr w:type="spellStart"/>
-      <w:r>
-        <w:t>Obamacare</w:t>
-      </w:r>
-      <w:proofErr w:type="spellEnd"/>
-      <w:r>
-        <w:t xml:space="preserve">.  </w:t>
-      </w:r>
-    </w:p>
-    <w:p>
-      <w:r>
-        <w:tab/>
-        <w:t>The Court</w:t>
-      </w:r>
-      <w:r>
-        <w:t>’</w:t>
-      </w:r>
-      <w:r>
-        <w:t xml:space="preserve">s 7-2 vote determined that states could not be forced to expand their Medicaid programs, despite a generous federal subsidy. (The Court upheld the legality of </w:t>
-      </w:r>
-      <w:r>
-        <w:t>ACA</w:t>
-      </w:r>
-      <w:r>
-        <w:t xml:space="preserve"> with a 5-4 vote).  While t</w:t>
-      </w:r>
-      <w:r>
-        <w:t>he Court</w:t>
-      </w:r>
-      <w:r>
-        <w:t>’</w:t>
-      </w:r>
-      <w:r>
-        <w:t xml:space="preserve">s 2012 decision was an overall victory for supporters of </w:t>
-      </w:r>
-      <w:r>
-        <w:t>ACA</w:t>
-      </w:r>
-      <w:r>
-        <w:t>,</w:t>
-      </w:r>
-      <w:r>
-        <w:t xml:space="preserve"> its Medicaid decision introduced an unexpected barrier to the policy</w:t>
-      </w:r>
-      <w:r>
-        <w:t>’</w:t>
-      </w:r>
-      <w:r>
-        <w:t>s implementation and shifted the opposition</w:t>
-      </w:r>
-      <w:r>
-        <w:t>’</w:t>
-      </w:r>
-      <w:r>
-        <w:t xml:space="preserve">s strategy. </w:t>
-      </w:r>
-    </w:p>
-    <w:p>
-      <w:r>
-        <w:tab/>
-        <w:t xml:space="preserve">As of </w:t>
-      </w:r>
-      <w:r>
-        <w:t>October 22</w:t>
-      </w:r>
-      <w:r>
-        <w:t xml:space="preserve">, 2013, </w:t>
-      </w:r>
-      <w:r>
-        <w:t>29 governors</w:t>
-      </w:r>
-      <w:r>
-        <w:t xml:space="preserve"> supported the expansion (though fewer saw it passed into law by their legislatures), 16 opposed it, and five were </w:t>
-      </w:r>
-      <w:r>
-        <w:t>weighing their options</w:t>
-      </w:r>
-      <w:r>
-        <w:t xml:space="preserve">.  All Democratic governors supported the expansion, but not all Republican governors opposed the proposal.  Ten Republicans supported the expansion, five were undecided, and 16 Republicans opposed it. </w:t>
-      </w:r>
-    </w:p>
-    <w:p>
-      <w:pPr>
-        <w:pStyle w:val="TableFigureNote"/>
-        <w:jc w:val="center"/>
-        <w:rPr>
-          <w:i w:val="0"/>
-        </w:rPr>
-      </w:pPr>
-      <w:r>
-        <w:rPr>
-          <w:i w:val="0"/>
-        </w:rPr>
-        <w:t>[Insert</w:t>
-      </w:r>
-      <w:r>
-        <w:rPr>
-          <w:i w:val="0"/>
-        </w:rPr>
-        <w:t xml:space="preserve"> </w:t>
-      </w:r>
-      <w:r>
-        <w:rPr>
-          <w:i w:val="0"/>
-        </w:rPr>
-        <w:fldChar w:fldCharType="begin"/>
-      </w:r>
-      <w:r>
-        <w:rPr>
-          <w:i w:val="0"/>
-        </w:rPr>
-        <w:instrText xml:space="preserve"> REF _Ref263016443 \h </w:instrText>
-      </w:r>
-      <w:r>
-        <w:rPr>
-          <w:i w:val="0"/>
-        </w:rPr>
-      </w:r>
-      <w:r>
-        <w:rPr>
-          <w:i w:val="0"/>
-        </w:rPr>
-        <w:fldChar w:fldCharType="separate"/>
-      </w:r>
-      <w:r>
-        <w:rPr>
-          <w:i w:val="0"/>
-        </w:rPr>
-        <w:t xml:space="preserve">Figure </w:t>
-      </w:r>
-      <w:r>
-        <w:rPr>
-          <w:i w:val="0"/>
-          <w:noProof/>
-        </w:rPr>
-        <w:t>1</w:t>
-      </w:r>
-      <w:r>
-        <w:rPr>
-          <w:i w:val="0"/>
-        </w:rPr>
-        <w:fldChar w:fldCharType="end"/>
-      </w:r>
-      <w:r>
-        <w:rPr>
-          <w:i w:val="0"/>
-        </w:rPr>
-        <w:t xml:space="preserve"> </w:t>
-      </w:r>
-      <w:r>
-        <w:rPr>
-          <w:i w:val="0"/>
-        </w:rPr>
-        <w:t>about here.]</w:t>
-      </w:r>
-    </w:p>
-    <w:p>
-      <w:pPr>
-        <w:pStyle w:val="TableFigureNote"/>
-        <w:jc w:val="center"/>
-        <w:rPr>
-          <w:i w:val="0"/>
-        </w:rPr>
-      </w:pPr>
-    </w:p>
-    <w:p>
-      <w:pPr>
-        <w:pStyle w:val="Heading2"/>
-        <w:rPr>
-          <w:b/>
-          <w:i w:val="0"/>
-        </w:rPr>
-      </w:pPr>
-      <w:r>
-        <w:t>States</w:t>
-      </w:r>
-      <w:r>
-        <w:t>’</w:t>
-      </w:r>
-      <w:r>
-        <w:t xml:space="preserve"> Preferences for Federal Money Differ</w:t>
-      </w:r>
-    </w:p>
-    <w:p>
-      <w:r>
-        <w:tab/>
-        <w:t xml:space="preserve">State governments depend on the </w:t>
-      </w:r>
-      <w:r>
-        <w:t>federal</w:t>
-      </w:r>
-      <w:r>
-        <w:t xml:space="preserve"> government for funds but vary in their tastes for federal spending.  States received about 32 percent of their total revenue from national sources in 2005 (Donovan, et al. 2009).  In 2012, Mississippi ranked first on the list of states relying on the national government for revenues, with nearly half of its funding </w:t>
-      </w:r>
-      <w:r>
-        <w:t>(49</w:t>
-      </w:r>
-      <w:r>
-        <w:t>%) coming from Washington, yet</w:t>
-      </w:r>
-      <w:r>
-        <w:t xml:space="preserve"> Mississippi</w:t>
-      </w:r>
-      <w:r>
-        <w:t>’</w:t>
-      </w:r>
-      <w:r>
-        <w:t>s Republican governor opposes the Medicaid expansion.  Alaska was the lowest recipient of feder</w:t>
-      </w:r>
-      <w:r>
-        <w:t>al support, garnering only 24</w:t>
-      </w:r>
-      <w:r>
-        <w:t xml:space="preserve"> percent (Tax Foundation 2012) and its Republican governor also rejects the Medicaid expansion.   The refusal of Medicaid expansion under the </w:t>
-      </w:r>
-      <w:r>
-        <w:t>ACA</w:t>
-      </w:r>
-      <w:r>
-        <w:t xml:space="preserve"> does not indicate a general disavowal of federal funds going to state or a stand against the federal deficit, but appears to represent a partisan rejection of </w:t>
-      </w:r>
-      <w:proofErr w:type="spellStart"/>
-      <w:r>
-        <w:t>Obamacare</w:t>
-      </w:r>
-      <w:proofErr w:type="spellEnd"/>
-      <w:r>
-        <w:t xml:space="preserve">.  In </w:t>
-      </w:r>
-      <w:r>
-        <w:lastRenderedPageBreak/>
-        <w:t xml:space="preserve">the past, governors typically accepted Medicaid expansions as a form of “free” federal money, and U.S. House and Senate members claimed credit for those expansions as a benefit to the states that was a bargain due to the steep subsidy (Brown and Sparer 2003). </w:t>
-      </w:r>
-      <w:r>
-        <w:t xml:space="preserve"> Of course, the money is never free, but M</w:t>
-      </w:r>
-      <w:r>
-        <w:t>edicaid is highly subsidized (though it</w:t>
-      </w:r>
-      <w:r>
-        <w:t xml:space="preserve"> </w:t>
-      </w:r>
-      <w:r>
-        <w:t>does remain</w:t>
-      </w:r>
-      <w:r>
-        <w:t xml:space="preserve"> a large portion of state spending</w:t>
-      </w:r>
-      <w:r>
-        <w:t>)</w:t>
-      </w:r>
-      <w:r>
-        <w:t>.</w:t>
-      </w:r>
-    </w:p>
-    <w:p>
-      <w:r>
-        <w:tab/>
-        <w:t>Both liberal-leaning and conservative-leaning states have refused federal funds at times in the past fifty years, for both practical and ideological reasons (Nicholson-</w:t>
-      </w:r>
-      <w:proofErr w:type="spellStart"/>
-      <w:r>
-        <w:t>Crotty</w:t>
-      </w:r>
-      <w:proofErr w:type="spellEnd"/>
-      <w:r>
-        <w:t xml:space="preserve"> 2012).  Some states refused abstinence-only funding during the George W. Bush administration and some refused to compete for Race to the Top money under the Obama administration (Nicholson-</w:t>
-      </w:r>
-      <w:proofErr w:type="spellStart"/>
-      <w:r>
-        <w:t>Crotty</w:t>
-      </w:r>
-      <w:proofErr w:type="spellEnd"/>
-      <w:r>
-        <w:t xml:space="preserve"> 2012).  In 2010, a number of conservative states refused to accept federal stimulus money that would have extended unemployment coverage. Others refused to accept previously granted funds for high-speed rail and funds for creating a health exchange (Nicholson-</w:t>
-      </w:r>
-      <w:proofErr w:type="spellStart"/>
-      <w:r>
-        <w:t>Crotty</w:t>
-      </w:r>
-      <w:proofErr w:type="spellEnd"/>
-      <w:r>
-        <w:t xml:space="preserve"> 2012 449-450).  Some states take cues from the federal government on health care </w:t>
-      </w:r>
-      <w:proofErr w:type="gramStart"/>
-      <w:r>
-        <w:t>spending,</w:t>
-      </w:r>
-      <w:proofErr w:type="gramEnd"/>
-      <w:r>
-        <w:t xml:space="preserve"> others are not as welcoming (</w:t>
-      </w:r>
-      <w:proofErr w:type="spellStart"/>
-      <w:r>
-        <w:t>Weissert</w:t>
-      </w:r>
-      <w:proofErr w:type="spellEnd"/>
-      <w:r>
-        <w:t xml:space="preserve"> and </w:t>
-      </w:r>
-      <w:proofErr w:type="spellStart"/>
-      <w:r>
-        <w:t>Scheller</w:t>
-      </w:r>
-      <w:proofErr w:type="spellEnd"/>
-      <w:r>
-        <w:t xml:space="preserve"> 2008).  The division over Medicaid expansion is consistent with other recent partisan divisions, but differs in part because of Medicaid</w:t>
-      </w:r>
-      <w:r>
-        <w:t>’</w:t>
-      </w:r>
-      <w:r>
-        <w:t xml:space="preserve">s prominence in state health coverage and its crucial role in the </w:t>
-      </w:r>
-      <w:r>
-        <w:t>ACA</w:t>
-      </w:r>
-      <w:r>
-        <w:t xml:space="preserve"> plan.</w:t>
-      </w:r>
-    </w:p>
-    <w:p>
-      <w:r>
-        <w:tab/>
-        <w:t xml:space="preserve">The 1994 Contract with America was a precursor to the recent refusal by some Republican governors to expand Medicaid.  Although Medicaid was not considered in the Contract, some Republican governors pushed for an end to the Medicaid entitlement in favor of a more limited block grant program.  </w:t>
-      </w:r>
-      <w:proofErr w:type="gramStart"/>
-      <w:r>
-        <w:t>Their</w:t>
-      </w:r>
-      <w:proofErr w:type="gramEnd"/>
-      <w:r>
-        <w:t xml:space="preserve"> success was stymied by the Clinton administration</w:t>
-      </w:r>
-      <w:r>
-        <w:t>’</w:t>
-      </w:r>
-      <w:r>
-        <w:t xml:space="preserve">s reaction to the 1994-1995 budget shutdown, in which the administration successfully created fears among the elderly </w:t>
-      </w:r>
-      <w:r>
-        <w:t>about</w:t>
-      </w:r>
-      <w:r>
-        <w:t xml:space="preserve"> the effects of the block g</w:t>
-      </w:r>
-      <w:r>
-        <w:t>rant on nursing home care and</w:t>
-      </w:r>
-      <w:r>
-        <w:t xml:space="preserve"> care for special needs children.  By 1996, despite early signs that the block grant initiative might succeed, the </w:t>
-      </w:r>
-      <w:r>
-        <w:lastRenderedPageBreak/>
-        <w:t xml:space="preserve">Republican push for Medicaid block grants was defeated (Thompson 2012).  </w:t>
-      </w:r>
-    </w:p>
-    <w:p>
-      <w:r>
-        <w:tab/>
-        <w:t>The GOP governors</w:t>
-      </w:r>
-      <w:r>
-        <w:t>’</w:t>
-      </w:r>
-      <w:r>
-        <w:t xml:space="preserve"> failure to secure a block grant for Medicaid in the mid-1990s led Republicans not to seek large Medicaid changes until fairly recently.  Block grants and other proposals to cut Medicaid did not re-emerge until 2011, with the rise of the Tea Party bloc in Congress (Thompson 2012).  </w:t>
-      </w:r>
-      <w:r>
-        <w:t xml:space="preserve">If the block grant scheme supported by the Republican-led U.S. House had become law in the 2012 fiscal year, the effect would have been a huge cut in Medicaid spending, about $1.4 trillion, in addition to repeal of the </w:t>
-      </w:r>
-      <w:r>
-        <w:t>ACA</w:t>
-      </w:r>
-      <w:r>
-        <w:t xml:space="preserve"> (Kaiser 2014). </w:t>
-      </w:r>
-      <w:r>
-        <w:t xml:space="preserve">It is reasonable to expect that this antipathy toward Medicaid expansion among </w:t>
-      </w:r>
-      <w:r>
-        <w:t>some Republican</w:t>
-      </w:r>
-      <w:r>
-        <w:t xml:space="preserve"> legislators may inform gubernatorial actions on program expansion as governors weigh the political costs and benefits of accepting the funds.</w:t>
-      </w:r>
-    </w:p>
-    <w:p>
-      <w:r>
-        <w:tab/>
-        <w:t xml:space="preserve">Despite the early refusal to accept Recovery Act funds, and despite early disavowal of </w:t>
-      </w:r>
-      <w:r>
-        <w:t>ACA</w:t>
-      </w:r>
-      <w:r>
-        <w:t xml:space="preserve"> and the legal challenge to the law, some governors have softened on their prior rejection of the Medicaid expansion.  Republican governors who once opposed the expansion have shifted to supporting it, albeit grudgingly.  Ohio Governor John Kasich said of the uninsured “What are we going to do, leave them out in the street, walk away from them when we have a chance to help them?” (Klein 2013).   His support of the Medicaid expansion was met with strong criticism from conservative groups and failed to receive support from the Ohio legislature, leading Kasich to circumvent the legislature and use a state board to bring about the expansion.  Gov. Jan Brewer (R, AZ), who initially opposed the </w:t>
-      </w:r>
-      <w:r>
-        <w:t>ACA</w:t>
-      </w:r>
-      <w:r>
-        <w:t xml:space="preserve">, signed the expansion into law in </w:t>
-      </w:r>
-      <w:proofErr w:type="gramStart"/>
-      <w:r>
-        <w:t>June,</w:t>
-      </w:r>
-      <w:proofErr w:type="gramEnd"/>
-      <w:r>
-        <w:t xml:space="preserve"> 2013 after a protracted fight with conservatives in the Arizona House and Senate, with whom she was once joined in opposition to </w:t>
-      </w:r>
-      <w:proofErr w:type="spellStart"/>
-      <w:r>
-        <w:t>Obamacare</w:t>
-      </w:r>
-      <w:proofErr w:type="spellEnd"/>
-      <w:r>
-        <w:t>.  Florida</w:t>
-      </w:r>
-      <w:r>
-        <w:t>’</w:t>
-      </w:r>
-      <w:r>
-        <w:t xml:space="preserve">s Scott shifted to support the Medicaid expansions after being assured that Florida would be allowed to continue with its managed-care style Medicaid program.  It was not supported in the legislature and he did not call a special </w:t>
-      </w:r>
-      <w:r>
-        <w:lastRenderedPageBreak/>
-        <w:t xml:space="preserve">session to address Medicaid.  </w:t>
-      </w:r>
-    </w:p>
-    <w:p>
-      <w:pPr>
+      </w:pPr>
+      <w:r>
         <w:rPr>
           <w:i/>
           <w:iCs/>
         </w:rPr>
-      </w:pPr>
-      <w:proofErr w:type="gramStart"/>
-      <w:r>
-        <w:rPr>
-          <w:i/>
-          <w:iCs/>
-        </w:rPr>
-        <w:t>Governors</w:t>
-      </w:r>
-      <w:proofErr w:type="gramEnd"/>
-      <w:r>
-        <w:rPr>
-          <w:i/>
-          <w:iCs/>
-        </w:rPr>
-        <w:t xml:space="preserve"> May be </w:t>
-      </w:r>
-      <w:proofErr w:type="gramStart"/>
-      <w:r>
-        <w:rPr>
-          <w:i/>
-          <w:iCs/>
-        </w:rPr>
-        <w:t>Wary of Medicaid Expansion</w:t>
-      </w:r>
-      <w:proofErr w:type="gramEnd"/>
+        <w:t>Governors May be Wary of Medicaid Expansion</w:t>
+      </w:r>
     </w:p>
     <w:p>
       <w:r>
@@ -1047,15 +801,7 @@
         <w:t>crowds out</w:t>
       </w:r>
       <w:r>
-        <w:t xml:space="preserve"> other state spending needs (Altman and Beatrice 1990; </w:t>
-      </w:r>
-      <w:proofErr w:type="spellStart"/>
-      <w:r>
-        <w:t>Weissert</w:t>
-      </w:r>
-      <w:proofErr w:type="spellEnd"/>
-      <w:r>
-        <w:t xml:space="preserve"> 1992).  Medicaid payments consumed nearly 24 percent of state budgets in 2011-2012.  They ranged from a low of 9.3 percent in Wyoming </w:t>
+        <w:t xml:space="preserve"> other state spending needs (Altman and Beatrice 1990; Weissert 1992).  Medicaid payments consumed nearly 24 percent of state budgets in 2011-2012.  They ranged from a low of 9.3 percent in Wyoming </w:t>
       </w:r>
       <w:r>
         <w:t>to a high of</w:t>
@@ -1067,15 +813,7 @@
         <w:t>’</w:t>
       </w:r>
       <w:r>
-        <w:t xml:space="preserve"> program costs, but can pay as high in 83 percent in states with lower median family incomes. It is not organized on a health delivery model, but is simply a payment system that relies on private providers as a source of care. The strain between the desire to provide access through generous eligibility and service coverage and the need to control Medicaid are longstanding problems faced by states and Medicaid program administrators (</w:t>
-      </w:r>
-      <w:proofErr w:type="spellStart"/>
-      <w:r>
-        <w:t>Holahan</w:t>
-      </w:r>
-      <w:proofErr w:type="spellEnd"/>
-      <w:r>
-        <w:t xml:space="preserve"> and Cohen 1986).  </w:t>
+        <w:t xml:space="preserve"> program costs, but can pay as high in 83 percent in states with lower median family incomes. It is not organized on a health delivery model, but is simply a payment system that relies on private providers as a source of care. The strain between the desire to provide access through generous eligibility and service coverage and the need to control Medicaid are longstanding problems faced by states and Medicaid program administrators (Holahan and Cohen 1986).  </w:t>
       </w:r>
     </w:p>
     <w:p>
@@ -1148,34 +886,10 @@
         <w:t>ACA</w:t>
       </w:r>
       <w:r>
-        <w:t xml:space="preserve"> in which new Medicaid enrollees and latent enrollees--those who were previously eligible but did not enroll--who come to the program in response to new knowledge about their eligibility and produce more-costly-to-the-states payment increases (</w:t>
-      </w:r>
-      <w:proofErr w:type="spellStart"/>
-      <w:r>
-        <w:t>Lewin</w:t>
-      </w:r>
-      <w:proofErr w:type="spellEnd"/>
-      <w:r>
-        <w:t xml:space="preserve"> Group 2013).  Existing research shows increased knowledge of Medicaid eligibility to increase program enrollment and service use (</w:t>
-      </w:r>
-      <w:proofErr w:type="spellStart"/>
-      <w:r>
-        <w:t>Stuber</w:t>
-      </w:r>
-      <w:proofErr w:type="spellEnd"/>
-      <w:r>
-        <w:t xml:space="preserve"> and Bradley 2005).  Thus there may be some reason to believe that </w:t>
-      </w:r>
-      <w:proofErr w:type="spellStart"/>
-      <w:r>
-        <w:t>Obamacare</w:t>
-      </w:r>
-      <w:proofErr w:type="spellEnd"/>
-      <w:r>
-        <w:t xml:space="preserve">, with its health navigators and other outreach efforts to increase public knowledge, may produce higher Medicaid enrollments and spending for states.  </w:t>
-      </w:r>
-      <w:bookmarkStart w:id="3" w:name="h.encclx8k4e29"/>
-      <w:bookmarkEnd w:id="3"/>
+        <w:t xml:space="preserve"> in which new Medicaid enrollees and latent enrollees--those who were previously eligible but did not enroll--who come to the program in response to new knowledge about their eligibility and produce more-costly-to-the-states payment increases (Lewin Group 2013).  Existing research shows increased knowledge of Medicaid eligibility to increase program enrollment and service use (Stuber and Bradley 2005).  Thus there may be some reason to believe that Obamacare, with its health navigators and other outreach efforts to increase public knowledge, may produce higher Medicaid enrollments and spending for states.  </w:t>
+      </w:r>
+      <w:bookmarkStart w:id="4" w:name="h.encclx8k4e29"/>
+      <w:bookmarkEnd w:id="4"/>
     </w:p>
     <w:p>
       <w:pPr>
@@ -1183,15 +897,7 @@
       </w:pPr>
       <w:r>
         <w:lastRenderedPageBreak/>
-        <w:t xml:space="preserve">Why Might Governors Refuse the </w:t>
-      </w:r>
-      <w:proofErr w:type="spellStart"/>
-      <w:r>
-        <w:t>Obamacare</w:t>
-      </w:r>
-      <w:proofErr w:type="spellEnd"/>
-      <w:r>
-        <w:t xml:space="preserve"> Medicaid Expansion?</w:t>
+        <w:t>Why Might Governors Refuse the Obamacare Medicaid Expansion?</w:t>
       </w:r>
     </w:p>
     <w:p>
@@ -1262,35 +968,14 @@
       <w:r>
         <w:lastRenderedPageBreak/>
         <w:tab/>
-        <w:t>Second, governors are accountable to a constituency, so they pay attention to voter preferences and opinion. Indeed, if governors cannot appeal to the majority of the voters in their state, then their future political prospects seem bare. Republican governors are more likely than GOP legislators to support redistributive policy spending because it benefits that statewide constituency from which they must seek support (</w:t>
-      </w:r>
-      <w:proofErr w:type="spellStart"/>
-      <w:r>
-        <w:t>Barrilleaux</w:t>
-      </w:r>
-      <w:proofErr w:type="spellEnd"/>
-      <w:r>
-        <w:t xml:space="preserve"> and </w:t>
-      </w:r>
-      <w:proofErr w:type="spellStart"/>
-      <w:r>
-        <w:t>Berkman</w:t>
-      </w:r>
-      <w:proofErr w:type="spellEnd"/>
-      <w:r>
-        <w:t xml:space="preserve"> 2003; Lewis, et al. 2013).  Therefore, if the people of a </w:t>
+        <w:t xml:space="preserve">Second, governors are accountable to a constituency, so they pay attention to voter preferences and opinion. Indeed, if governors cannot appeal to the majority of the voters in their state, then their future political prospects seem bare. Republican governors are more likely than GOP legislators to support redistributive policy spending because it benefits that statewide constituency from which they must seek support (Barrilleaux and Berkman 2003; Lewis, et al. 2013).  Therefore, if the people of a </w:t>
       </w:r>
       <w:r>
         <w:t>state have a generally favorable view of the Affordable Care Act</w:t>
       </w:r>
       <w:r>
-        <w:t>, then we expect that governors will be less likely to oppose the expansion</w:t>
-      </w:r>
-      <w:proofErr w:type="gramStart"/>
-      <w:r>
-        <w:t>..</w:t>
-      </w:r>
-      <w:proofErr w:type="gramEnd"/>
+        <w:t>, then we expect that governors will be less likely to oppose the expansion..</w:t>
+      </w:r>
     </w:p>
     <w:p>
       <w:pPr>
@@ -1338,15 +1023,7 @@
         <w:t>Legislative Partisanship Hypothesis</w:t>
       </w:r>
       <w:r>
-        <w:t xml:space="preserve">: Governors are more likely to oppose the federal Medicaid expansion if </w:t>
-      </w:r>
-      <w:proofErr w:type="gramStart"/>
-      <w:r>
-        <w:t>the state legislature is controlled by Republicans</w:t>
-      </w:r>
-      <w:proofErr w:type="gramEnd"/>
-      <w:r>
-        <w:t>.</w:t>
+        <w:t>: Governors are more likely to oppose the federal Medicaid expansion if the state legislature is controlled by Republicans.</w:t>
       </w:r>
     </w:p>
     <w:p>
@@ -1366,35 +1043,14 @@
         <w:t>’</w:t>
       </w:r>
       <w:r>
-        <w:t xml:space="preserve">s history, and most observers expected states committed to reducing </w:t>
-      </w:r>
-      <w:proofErr w:type="spellStart"/>
-      <w:r>
-        <w:t>uninsurance</w:t>
-      </w:r>
-      <w:proofErr w:type="spellEnd"/>
-      <w:r>
-        <w:t xml:space="preserve"> would adopt that portion of the </w:t>
+        <w:t xml:space="preserve">s history, and most observers expected states committed to reducing uninsurance would adopt that portion of the </w:t>
       </w:r>
       <w:r>
         <w:t>ACA</w:t>
       </w:r>
       <w:r>
-        <w:t xml:space="preserve"> willingly. Given the effectiveness of past Medicaid expansions on insurance coverage (see, e.g., </w:t>
-      </w:r>
-      <w:proofErr w:type="spellStart"/>
-      <w:r>
-        <w:t>Kail</w:t>
-      </w:r>
-      <w:proofErr w:type="spellEnd"/>
-      <w:r>
-        <w:t xml:space="preserve">, </w:t>
-      </w:r>
-      <w:proofErr w:type="spellStart"/>
-      <w:r>
-        <w:t>Quadagno</w:t>
-      </w:r>
-      <w:proofErr w:type="spellEnd"/>
+        <w:t xml:space="preserve"> willingly. Given the effectiveness of past Medicaid expansions on insurance coverage (see, e.g., Kail, Quadagno</w:t>
+      </w:r>
       <w:r>
         <w:t>,</w:t>
       </w:r>
@@ -1436,47 +1092,7 @@
         <w:t>’</w:t>
       </w:r>
       <w:r>
-        <w:t xml:space="preserve"> choices to expand Medicaid.  Medicaid expansions were the sole effective tool used by states to increase health insurance coverage in the aftermath of the Clinton health reforms (</w:t>
-      </w:r>
-      <w:proofErr w:type="spellStart"/>
-      <w:r>
-        <w:t>Barrilleaux</w:t>
-      </w:r>
-      <w:proofErr w:type="spellEnd"/>
-      <w:r>
-        <w:t xml:space="preserve"> and Brace 2007; </w:t>
-      </w:r>
-      <w:proofErr w:type="spellStart"/>
-      <w:r>
-        <w:t>Bernick</w:t>
-      </w:r>
-      <w:proofErr w:type="spellEnd"/>
-      <w:r>
-        <w:t xml:space="preserve"> and Myers 2008; </w:t>
-      </w:r>
-      <w:proofErr w:type="spellStart"/>
-      <w:r>
-        <w:t>Kail</w:t>
-      </w:r>
-      <w:proofErr w:type="spellEnd"/>
-      <w:r>
-        <w:t xml:space="preserve">, </w:t>
-      </w:r>
-      <w:proofErr w:type="spellStart"/>
-      <w:r>
-        <w:t>Quadagno</w:t>
-      </w:r>
-      <w:proofErr w:type="spellEnd"/>
-      <w:r>
-        <w:t xml:space="preserve"> and Dixon 2009), but only a handful of states with the most generous prior Medicaid policies used that approach to reducing </w:t>
-      </w:r>
-      <w:proofErr w:type="spellStart"/>
-      <w:r>
-        <w:t>uninsurance</w:t>
-      </w:r>
-      <w:proofErr w:type="spellEnd"/>
-      <w:r>
-        <w:t>.  Thus Medicaid expansion is a policy tool that</w:t>
+        <w:t xml:space="preserve"> choices to expand Medicaid.  Medicaid expansions were the sole effective tool used by states to increase health insurance coverage in the aftermath of the Clinton health reforms (Barrilleaux and Brace 2007; Bernick and Myers 2008; Kail, Quadagno and Dixon 2009), but only a handful of states with the most generous prior Medicaid policies used that approach to reducing uninsurance.  Thus Medicaid expansion is a policy tool that</w:t>
       </w:r>
       <w:r>
         <w:t>’</w:t>
@@ -1565,8 +1181,8 @@
       <w:pPr>
         <w:pStyle w:val="Heading1"/>
       </w:pPr>
-      <w:bookmarkStart w:id="4" w:name="h.n5b9q5mrb5c6"/>
-      <w:bookmarkEnd w:id="4"/>
+      <w:bookmarkStart w:id="5" w:name="h.n5b9q5mrb5c6"/>
+      <w:bookmarkEnd w:id="5"/>
       <w:r>
         <w:t>Empirical Analysis</w:t>
       </w:r>
@@ -1716,34 +1332,15 @@
         <w:t xml:space="preserve"> not attractive to Mississippi, for whom the national government already pays 74% of Medicaid expenses. Lastly, African-Americans and those living in cities are more likely to enroll in Medicaid, so we include controls for the percent of the state that is non-white and the percent of the state living in metropolitan areas.</w:t>
       </w:r>
       <w:r>
-        <w:t xml:space="preserve"> We scale each explanatory variable to have mean zero and standard deviation 0.5, with the </w:t>
-      </w:r>
+        <w:t xml:space="preserve"> We scale each explanatory variable to have mean zero and standard deviation 0.5, with the exception of binary explanatory variables, which we simply center by subtracting the mean. This allows us to place a common prior distribution on all coefficients (Gelman et al. 2008) and more directly compare the magnitude of the coefficients (Gelman 2008). </w:t>
+      </w:r>
+    </w:p>
+    <w:p>
+      <w:pPr>
+        <w:jc w:val="center"/>
+      </w:pPr>
       <w:r>
         <w:lastRenderedPageBreak/>
-        <w:t>exception of binary explanatory variables, which we simply center by subtracting the mean. This allows us to place a common prior distribution on all coefficients (</w:t>
-      </w:r>
-      <w:proofErr w:type="spellStart"/>
-      <w:r>
-        <w:t>Gelman</w:t>
-      </w:r>
-      <w:proofErr w:type="spellEnd"/>
-      <w:r>
-        <w:t xml:space="preserve"> et al. 2008) and more directly compare the magnitude of the coefficients (</w:t>
-      </w:r>
-      <w:proofErr w:type="spellStart"/>
-      <w:r>
-        <w:t>Gelman</w:t>
-      </w:r>
-      <w:proofErr w:type="spellEnd"/>
-      <w:r>
-        <w:t xml:space="preserve"> 2008). </w:t>
-      </w:r>
-    </w:p>
-    <w:p>
-      <w:pPr>
-        <w:jc w:val="center"/>
-      </w:pPr>
-      <w:r>
         <w:t xml:space="preserve">[Insert </w:t>
       </w:r>
       <w:r>
@@ -1798,15 +1395,7 @@
         <w:footnoteReference w:id="11"/>
       </w:r>
       <w:r>
-        <w:t xml:space="preserve"> As a solution, we follow </w:t>
-      </w:r>
-      <w:proofErr w:type="spellStart"/>
-      <w:r>
-        <w:t>Gelman</w:t>
-      </w:r>
-      <w:proofErr w:type="spellEnd"/>
-      <w:r>
-        <w:t xml:space="preserve"> et al.</w:t>
+        <w:t xml:space="preserve"> As a solution, we follow Gelman et al.</w:t>
       </w:r>
       <w:r>
         <w:t>’</w:t>
@@ -1842,14 +1431,14 @@
         <w:t>re between -5 and 5. Because continuous</w:t>
       </w:r>
       <w:r>
-        <w:t xml:space="preserve"> variables are rescaled to have mean zero and standard deviation one-half, a logistic regression coefficient of five means that a </w:t>
+        <w:t xml:space="preserve"> variables are rescaled to have mean zero and standard deviation one-half, a logistic regression coefficient of five means that a two standard deviation increase in continuous measures or change from zero to one in a dichotomous measures increases the probabili</w:t>
+      </w:r>
+      <w:r>
+        <w:t xml:space="preserve">ty of an event from 0.01 to 0.50 or from 0.50 to </w:t>
       </w:r>
       <w:r>
         <w:lastRenderedPageBreak/>
-        <w:t>two standard deviation increase in continuous measures or change from zero to one in a dichotomous measures increases the probabili</w:t>
-      </w:r>
-      <w:r>
-        <w:t>ty of an event from 0.01 to 0.50 or from 0.50 to 0.99</w:t>
+        <w:t>0.99</w:t>
       </w:r>
       <w:r>
         <w:t>.  Our prior simply suggests that</w:t>
@@ -1879,15 +1468,7 @@
         <w:footnoteReference w:id="14"/>
       </w:r>
       <w:r>
-        <w:t xml:space="preserve"> Thus, instead of relying on the analytical (asymptotic) standard errors and assuming normality to conduct hypothesis tests and calculate confidence intervals, we use MCMC to directly sample from the posterior distributions of the model coefficients and transform these simulations to obtain substantively meaningful quantities of interest (King, </w:t>
-      </w:r>
-      <w:proofErr w:type="spellStart"/>
-      <w:r>
-        <w:t>Tomz</w:t>
-      </w:r>
-      <w:proofErr w:type="spellEnd"/>
-      <w:r>
-        <w:t xml:space="preserve">, </w:t>
+        <w:t xml:space="preserve"> Thus, instead of relying on the analytical (asymptotic) standard errors and assuming normality to conduct hypothesis tests and calculate confidence intervals, we use MCMC to directly sample from the posterior distributions of the model coefficients and transform these simulations to obtain substantively meaningful quantities of interest (King, Tomz, </w:t>
       </w:r>
       <w:r>
         <w:t xml:space="preserve">and </w:t>
@@ -1895,8 +1476,8 @@
       <w:r>
         <w:t>Wittenberg 2000). We use the median of the posterior simulations as our point estimates and the 5th and 95th percentiles to construct a 90% (equal-tailed) credible interval.</w:t>
       </w:r>
-      <w:bookmarkStart w:id="5" w:name="h.px0epljy58pw"/>
-      <w:bookmarkEnd w:id="5"/>
+      <w:bookmarkStart w:id="6" w:name="h.px0epljy58pw"/>
+      <w:bookmarkEnd w:id="6"/>
       <w:r>
         <w:t xml:space="preserve"> To assess the evidence for our hypotheses, we simply calculate the proportio</w:t>
       </w:r>
@@ -1909,7 +1490,6 @@
       <w:r>
         <w:t xml:space="preserve">, which we denote as </w:t>
       </w:r>
-      <w:proofErr w:type="gramStart"/>
       <m:oMath>
         <m:r>
           <w:rPr>
@@ -1917,7 +1497,6 @@
           </w:rPr>
           <m:t>Pr(</m:t>
         </m:r>
-        <w:proofErr w:type="gramEnd"/>
         <m:sSub>
           <m:sSubPr>
             <m:ctrlPr>
@@ -2031,32 +1610,32 @@
         <w:t>the probabil</w:t>
       </w:r>
       <w:r>
-        <w:t xml:space="preserve">ity of the null hypothesis given </w:t>
+        <w:t xml:space="preserve">ity of the null hypothesis given the data and is </w:t>
+      </w:r>
+      <w:r>
+        <w:t xml:space="preserve">approximately </w:t>
+      </w:r>
+      <w:r>
+        <w:t xml:space="preserve">comparable to a classical </w:t>
+      </w:r>
+      <w:r>
+        <w:rPr>
+          <w:i/>
+        </w:rPr>
+        <w:t>p</w:t>
+      </w:r>
+      <w:r>
+        <w:t>-value for the</w:t>
+      </w:r>
+      <w:r>
+        <w:t xml:space="preserve"> directional</w:t>
+      </w:r>
+      <w:r>
+        <w:t xml:space="preserve"> hypotheses we </w:t>
       </w:r>
       <w:r>
         <w:lastRenderedPageBreak/>
-        <w:t xml:space="preserve">the data and is </w:t>
-      </w:r>
-      <w:r>
-        <w:t xml:space="preserve">approximately </w:t>
-      </w:r>
-      <w:r>
-        <w:t xml:space="preserve">comparable to a classical </w:t>
-      </w:r>
-      <w:r>
-        <w:rPr>
-          <w:i/>
-        </w:rPr>
-        <w:t>p</w:t>
-      </w:r>
-      <w:r>
-        <w:t>-value for the</w:t>
-      </w:r>
-      <w:r>
-        <w:t xml:space="preserve"> directional</w:t>
-      </w:r>
-      <w:r>
-        <w:t xml:space="preserve"> hypotheses we examine.</w:t>
+        <w:t>examine.</w:t>
       </w:r>
       <w:r>
         <w:rPr>
@@ -2472,7 +2051,6 @@
       <w:r>
         <w:t>. Notice first that the data strongly support the Gubernatorial Partisanship Hypothesis (</w:t>
       </w:r>
-      <w:proofErr w:type="gramStart"/>
       <m:oMath>
         <m:r>
           <w:rPr>
@@ -2480,7 +2058,6 @@
           </w:rPr>
           <m:t>Pr(</m:t>
         </m:r>
-        <w:proofErr w:type="gramEnd"/>
         <m:sSub>
           <m:sSubPr>
             <m:ctrlPr>
@@ -2708,14 +2285,10 @@
         <w:fldChar w:fldCharType="separate"/>
       </w:r>
       <w:r>
-        <w:rPr>
-          <w:b w:val="0"/>
-        </w:rPr>
         <w:t xml:space="preserve">Table </w:t>
       </w:r>
       <w:r>
         <w:rPr>
-          <w:b w:val="0"/>
           <w:noProof/>
         </w:rPr>
         <w:t>2</w:t>
@@ -2798,7 +2371,6 @@
             </m:sSub>
           </m:e>
         </m:d>
-        <w:proofErr w:type="gramStart"/>
         <m:r>
           <m:rPr>
             <m:sty m:val="p"/>
@@ -2812,14 +2384,7 @@
           <w:rPr>
             <w:rFonts w:ascii="Cambria Math" w:hAnsi="Cambria Math"/>
           </w:rPr>
-          <m:t>)</m:t>
-        </m:r>
-        <w:proofErr w:type="gramEnd"/>
-        <m:r>
-          <w:rPr>
-            <w:rFonts w:ascii="Cambria Math" w:hAnsi="Cambria Math"/>
-          </w:rPr>
-          <m:t>= 0.57</m:t>
+          <m:t>)= 0.57</m:t>
         </m:r>
       </m:oMath>
       <w:r>
@@ -2847,21 +2412,13 @@
         <w:t xml:space="preserve"> Republican states, increasing the favorability of the ACA from 38% to 51</w:t>
       </w:r>
       <w:r>
-        <w:t xml:space="preserve">% leads to a </w:t>
-      </w:r>
-      <w:proofErr w:type="gramStart"/>
-      <w:r>
-        <w:t xml:space="preserve">4 [-28, </w:t>
+        <w:t xml:space="preserve">% leads to a 4 [-28, </w:t>
       </w:r>
       <w:r>
         <w:t>35</w:t>
       </w:r>
       <w:r>
-        <w:t>] percentage</w:t>
-      </w:r>
-      <w:proofErr w:type="gramEnd"/>
-      <w:r>
-        <w:t xml:space="preserve"> point </w:t>
+        <w:t xml:space="preserve">] percentage point </w:t>
       </w:r>
       <w:r>
         <w:t xml:space="preserve">decrease </w:t>
@@ -2959,7 +2516,6 @@
       <w:r>
         <w:t>evidence for our Legislative Partisanship Hypothesis (</w:t>
       </w:r>
-      <w:proofErr w:type="gramStart"/>
       <m:oMath>
         <m:r>
           <w:rPr>
@@ -2967,7 +2523,6 @@
           </w:rPr>
           <m:t>Pr(</m:t>
         </m:r>
-        <w:proofErr w:type="gramEnd"/>
         <m:sSub>
           <m:sSubPr>
             <m:ctrlPr>
@@ -3026,17 +2581,17 @@
         <w:t>more likely to oppose the expansion. According to our statistic</w:t>
       </w:r>
       <w:r>
-        <w:t xml:space="preserve">al model, having a Republican </w:t>
+        <w:t xml:space="preserve">al model, having a Republican legislature in an otherwise Republican states increase the chance of opposition by about </w:t>
+      </w:r>
+      <w:r>
+        <w:t>36</w:t>
+      </w:r>
+      <w:r>
+        <w:t xml:space="preserve"> [0.05, </w:t>
       </w:r>
       <w:r>
         <w:lastRenderedPageBreak/>
-        <w:t xml:space="preserve">legislature in an otherwise Republican states increase the chance of opposition by about </w:t>
-      </w:r>
-      <w:r>
-        <w:t>36</w:t>
-      </w:r>
-      <w:r>
-        <w:t xml:space="preserve"> [0.05, 0.64</w:t>
+        <w:t>0.64</w:t>
       </w:r>
       <w:r>
         <w:t xml:space="preserve">] </w:t>
@@ -3077,7 +2632,6 @@
       <w:r>
         <w:t>dence for our Needs Hypothesis (</w:t>
       </w:r>
-      <w:proofErr w:type="gramStart"/>
       <m:oMath>
         <m:r>
           <w:rPr>
@@ -3085,7 +2639,6 @@
           </w:rPr>
           <m:t>Pr(</m:t>
         </m:r>
-        <w:proofErr w:type="gramEnd"/>
         <m:sSub>
           <m:sSubPr>
             <m:ctrlPr>
@@ -3242,15 +2795,7 @@
         <w:t xml:space="preserve"> is probab</w:t>
       </w:r>
       <w:r>
-        <w:t xml:space="preserve">ly smaller than a </w:t>
-      </w:r>
-      <w:proofErr w:type="gramStart"/>
-      <w:r>
-        <w:t>one percentage</w:t>
-      </w:r>
-      <w:proofErr w:type="gramEnd"/>
-      <w:r>
-        <w:t xml:space="preserve"> point</w:t>
+        <w:t>ly smaller than a one percentage point</w:t>
       </w:r>
       <w:r>
         <w:t xml:space="preserve"> has almost no effect. This is simply because</w:t>
@@ -3292,86 +2837,62 @@
         <w:t>19, 76</w:t>
       </w:r>
       <w:r>
-        <w:t xml:space="preserve">] percent chance of </w:t>
+        <w:t>] percent chance of opposing the expansion.</w:t>
+      </w:r>
+      <w:r>
+        <w:t xml:space="preserve"> Increasing </w:t>
+      </w:r>
+      <w:r>
+        <w:t>the percent uninsured</w:t>
+      </w:r>
+      <w:r>
+        <w:t xml:space="preserve"> to 17%</w:t>
+      </w:r>
+      <w:r>
+        <w:t xml:space="preserve"> </w:t>
+      </w:r>
+      <w:r>
+        <w:rPr>
+          <w:i/>
+        </w:rPr>
+        <w:t>increases</w:t>
+      </w:r>
+      <w:r>
+        <w:t xml:space="preserve"> the chance of </w:t>
       </w:r>
       <w:r>
         <w:lastRenderedPageBreak/>
-        <w:t>opposing the expansion.</w:t>
-      </w:r>
-      <w:r>
-        <w:t xml:space="preserve"> Increasing </w:t>
-      </w:r>
-      <w:r>
-        <w:t>the percent uninsured</w:t>
-      </w:r>
-      <w:r>
-        <w:t xml:space="preserve"> to 17%</w:t>
-      </w:r>
-      <w:r>
+        <w:t xml:space="preserve">opposition to </w:t>
+      </w:r>
+      <w:r>
+        <w:t xml:space="preserve">about 60 [31, 84] percentage points. Thus, although </w:t>
+      </w:r>
+      <w:r>
+        <w:t>we cannot be confiden</w:t>
+      </w:r>
+      <w:r>
+        <w:t>t</w:t>
+      </w:r>
+      <w:r>
+        <w:t xml:space="preserve"> about the sign of the difference, the model estimates that an increase in the level of uninsurance from 10% to </w:t>
+      </w:r>
+      <w:r>
+        <w:t xml:space="preserve">17% leads to an 11 [-15, 42] percentage point </w:t>
+      </w:r>
+      <w:r>
+        <w:rPr>
+          <w:i/>
+        </w:rPr>
+        <w:t>increase</w:t>
+      </w:r>
+      <w:r>
+        <w:rPr>
+          <w:i/>
+        </w:rPr>
         <w:t xml:space="preserve"> </w:t>
       </w:r>
       <w:r>
-        <w:rPr>
-          <w:i/>
-        </w:rPr>
-        <w:t>increases</w:t>
-      </w:r>
-      <w:r>
-        <w:t xml:space="preserve"> the chance of opposition to </w:t>
-      </w:r>
-      <w:r>
-        <w:t xml:space="preserve">about 60 [31, 84] percentage points. Thus, although </w:t>
-      </w:r>
-      <w:r>
-        <w:t>we cannot be confiden</w:t>
-      </w:r>
-      <w:r>
-        <w:t>t</w:t>
-      </w:r>
-      <w:r>
-        <w:t xml:space="preserve"> about the sign of the difference, the model estimates that an increase in the level of </w:t>
-      </w:r>
-      <w:proofErr w:type="spellStart"/>
-      <w:r>
-        <w:t>uninsurance</w:t>
-      </w:r>
-      <w:proofErr w:type="spellEnd"/>
-      <w:r>
-        <w:t xml:space="preserve"> from 10% to </w:t>
-      </w:r>
-      <w:r>
-        <w:t xml:space="preserve">17% leads to an </w:t>
-      </w:r>
-      <w:proofErr w:type="gramStart"/>
-      <w:r>
-        <w:t>11 [-15, 42] percentage</w:t>
-      </w:r>
-      <w:proofErr w:type="gramEnd"/>
-      <w:r>
-        <w:t xml:space="preserve"> point </w:t>
-      </w:r>
-      <w:r>
-        <w:rPr>
-          <w:i/>
-        </w:rPr>
-        <w:t>increase</w:t>
-      </w:r>
-      <w:r>
-        <w:rPr>
-          <w:i/>
-        </w:rPr>
-        <w:t xml:space="preserve"> </w:t>
-      </w:r>
-      <w:r>
-        <w:t xml:space="preserve">in the likelihood of opposition. Notice that the model suggests that a </w:t>
-      </w:r>
-      <w:proofErr w:type="gramStart"/>
-      <w:r>
-        <w:t>15 percentage</w:t>
-      </w:r>
-      <w:proofErr w:type="gramEnd"/>
-      <w:r>
-        <w:t xml:space="preserve"> point decrease</w:t>
+        <w:t>in the likelihood of opposition. Notice that the model suggests that a 15 percentage point decrease</w:t>
       </w:r>
       <w:r>
         <w:t xml:space="preserve"> is plausible, so that we cannot rule out a small to moderate effect of need, but these effect</w:t>
@@ -3407,15 +2928,7 @@
         <w:t xml:space="preserve">—that the political variables have a larger effect than the need variables—are directly testable in the context of the model. </w:t>
       </w:r>
       <w:r>
-        <w:t xml:space="preserve">Since the change in probability of opposition depends on the values of other explanatory variables, the fairest test is to compare the </w:t>
-      </w:r>
-      <w:proofErr w:type="spellStart"/>
-      <w:r>
-        <w:t>logit</w:t>
-      </w:r>
-      <w:proofErr w:type="spellEnd"/>
-      <w:r>
-        <w:t xml:space="preserve"> coefficients directly.</w:t>
+        <w:t>Since the change in probability of opposition depends on the values of other explanatory variables, the fairest test is to compare the logit coefficients directly.</w:t>
       </w:r>
       <w:r>
         <w:rPr>
@@ -3530,40 +3043,35 @@
         <w:t xml:space="preserve">torial opposition by about 49 [23, 74] </w:t>
       </w:r>
       <w:r>
-        <w:t xml:space="preserve">percentage </w:t>
+        <w:t>percentage points. Shifting a</w:t>
+      </w:r>
+      <w:r>
+        <w:t xml:space="preserve"> from</w:t>
+      </w:r>
+      <w:r>
+        <w:t xml:space="preserve"> low-need to a high</w:t>
+      </w:r>
+      <w:r>
+        <w:t>-need Republican state (38% favorable to ACA and</w:t>
+      </w:r>
+      <w:r>
+        <w:t xml:space="preserve"> a Republican g</w:t>
+      </w:r>
+      <w:r>
+        <w:t xml:space="preserve">overnor and legislature) </w:t>
+      </w:r>
+      <w:r>
+        <w:rPr>
+          <w:i/>
+        </w:rPr>
+        <w:t>increases</w:t>
+      </w:r>
+      <w:r>
+        <w:t xml:space="preserve"> the chance of opposition by about 11 [-15, 42] </w:t>
       </w:r>
       <w:r>
         <w:lastRenderedPageBreak/>
-        <w:t xml:space="preserve">points. Shifting </w:t>
-      </w:r>
-      <w:proofErr w:type="gramStart"/>
-      <w:r>
-        <w:t>a</w:t>
-      </w:r>
-      <w:r>
-        <w:t xml:space="preserve"> from</w:t>
-      </w:r>
-      <w:proofErr w:type="gramEnd"/>
-      <w:r>
-        <w:t xml:space="preserve"> low-need to a high</w:t>
-      </w:r>
-      <w:r>
-        <w:t>-need Republican state (38% favorable to ACA and</w:t>
-      </w:r>
-      <w:r>
-        <w:t xml:space="preserve"> a Republican g</w:t>
-      </w:r>
-      <w:r>
-        <w:t xml:space="preserve">overnor and legislature) </w:t>
-      </w:r>
-      <w:r>
-        <w:rPr>
-          <w:i/>
-        </w:rPr>
-        <w:t>increases</w:t>
-      </w:r>
-      <w:r>
-        <w:t xml:space="preserve"> the chance of opposition by about 11 [-15, 42] percentage points</w:t>
+        <w:t>percentage points</w:t>
       </w:r>
       <w:r>
         <w:t xml:space="preserve">.  </w:t>
@@ -3571,7 +3079,6 @@
       <w:r>
         <w:t xml:space="preserve">This suggests that moving to a Republican governor has a </w:t>
       </w:r>
-      <w:proofErr w:type="gramStart"/>
       <w:r>
         <w:t xml:space="preserve">61 [25, </w:t>
       </w:r>
@@ -3579,11 +3086,7 @@
         <w:t xml:space="preserve">96] </w:t>
       </w:r>
       <w:r>
-        <w:t>percentage</w:t>
-      </w:r>
-      <w:proofErr w:type="gramEnd"/>
-      <w:r>
-        <w:t xml:space="preserve"> point larger effect than increasing the percent without insurance from 10</w:t>
+        <w:t>percentage point larger effect than increasing the percent without insurance from 10</w:t>
       </w:r>
       <w:r>
         <w:t xml:space="preserve">% to 17%. </w:t>
@@ -3629,7 +3132,6 @@
       <w:r>
         <w:t>s share of the two-party vote in 2012, whether Obama won the state in 2012, a generic measure of state ideology (</w:t>
       </w:r>
-      <w:proofErr w:type="spellStart"/>
       <w:r>
         <w:rPr>
           <w:iCs/>
@@ -3637,7 +3139,6 @@
         </w:rPr>
         <w:t>Tausanovitch</w:t>
       </w:r>
-      <w:proofErr w:type="spellEnd"/>
       <w:r>
         <w:rPr>
           <w:iCs/>
@@ -3650,17 +3151,8 @@
           <w:iCs/>
           <w:color w:val="222222"/>
         </w:rPr>
-        <w:t xml:space="preserve"> </w:t>
-      </w:r>
-      <w:proofErr w:type="spellStart"/>
-      <w:r>
-        <w:rPr>
-          <w:iCs/>
-          <w:color w:val="222222"/>
-        </w:rPr>
-        <w:t>Warshaw</w:t>
-      </w:r>
-      <w:proofErr w:type="spellEnd"/>
+        <w:t xml:space="preserve"> Warshaw</w:t>
+      </w:r>
       <w:r>
         <w:rPr>
           <w:iCs/>
@@ -3779,18 +3271,15 @@
         <w:t>Notice that although the amount of evidence for the hypotheses might increase or decrease at the margin, the results are quite simil</w:t>
       </w:r>
       <w:r>
-        <w:t xml:space="preserve">ar to those from the main model, and in some cases, are much stronger. The alternative measures of public opinion all have the correct sign, except for the percent supporting the Medicaid expansion. While the evidence for the hypothesis ranges from moderate to ambiguous, notice that the results are generally consistent with the smaller effect of public opinion that we find the in main text. Further, notice that the most obvious cue that governors face, whether Obama won their state in 2012, has a large effect, while much more </w:t>
-      </w:r>
+        <w:t>ar to those from the main model, and in some cases, are much stronger. The alternative measures of public opinion all have the correct sign, except for the percent supporting the Medicaid expansion. While the evidence for the hypothesis ranges from moderate to ambiguous, notice that the results are generally consistent with the smaller effect of public opinion that we find the in main text. Further, notice that the most obvious cue that governors face, whether Obama won their state in 2012, has a large effect, while much more subtle cues (such as the percent supporting the Medicaid expansion) have much smaller effects.</w:t>
+      </w:r>
+    </w:p>
+    <w:p>
+      <w:pPr>
+        <w:pStyle w:val="BodyText"/>
+      </w:pPr>
       <w:r>
         <w:lastRenderedPageBreak/>
-        <w:t>subtle cues (such as the percent supporting the Medicaid expansion) have much smaller effects.</w:t>
-      </w:r>
-    </w:p>
-    <w:p>
-      <w:pPr>
-        <w:pStyle w:val="BodyText"/>
-      </w:pPr>
-      <w:r>
         <w:tab/>
         <w:t xml:space="preserve">Regardless of how we model with composition of the legislature, the model suggests that the legislature matters. However, it seems that the composition of the lower house has the largest </w:t>
       </w:r>
@@ -3803,15 +3292,7 @@
         <w:tab/>
       </w:r>
       <w:r>
-        <w:t xml:space="preserve">Perhaps the most interesting result from these additional analyses come from the alternative measures of need. All but one of the alternative measures </w:t>
-      </w:r>
-      <w:proofErr w:type="gramStart"/>
-      <w:r>
-        <w:t>suggest</w:t>
-      </w:r>
-      <w:proofErr w:type="gramEnd"/>
-      <w:r>
-        <w:t xml:space="preserve"> evidence against the hypothesis that governors of states with greater levels are </w:t>
+        <w:t xml:space="preserve">Perhaps the most interesting result from these additional analyses come from the alternative measures of need. All but one of the alternative measures suggest evidence against the hypothesis that governors of states with greater levels are </w:t>
       </w:r>
       <w:r>
         <w:rPr>
@@ -3823,15 +3304,7 @@
         <w:t xml:space="preserve"> likely to oppose the expansion. Indeed, the coefficient for low birth weight rate is among the largest for the variables we consider and is in the wrong direction</w:t>
       </w:r>
       <w:r>
-        <w:t xml:space="preserve">, providing strong evidence that </w:t>
-      </w:r>
-      <w:proofErr w:type="spellStart"/>
-      <w:r>
-        <w:t>govenors</w:t>
-      </w:r>
-      <w:proofErr w:type="spellEnd"/>
-      <w:r>
-        <w:t xml:space="preserve"> in more needy states are more likely to </w:t>
+        <w:t xml:space="preserve">, providing strong evidence that govenors in more needy states are more likely to </w:t>
       </w:r>
       <w:r>
         <w:rPr>
@@ -3843,15 +3316,7 @@
         <w:t xml:space="preserve"> the expansion. As a whole, t</w:t>
       </w:r>
       <w:r>
-        <w:t xml:space="preserve">hese alternative measures suggest more strongly than the level of </w:t>
-      </w:r>
-      <w:proofErr w:type="spellStart"/>
-      <w:r>
-        <w:t>uninsurance</w:t>
-      </w:r>
-      <w:proofErr w:type="spellEnd"/>
-      <w:r>
-        <w:t xml:space="preserve"> that the level of need in a state has little to no effect on governors</w:t>
+        <w:t>hese alternative measures suggest more strongly than the level of uninsurance that the level of need in a state has little to no effect on governors</w:t>
       </w:r>
       <w:r>
         <w:t>’</w:t>
@@ -3971,15 +3436,7 @@
         <w:t xml:space="preserve">As an alternative to the parametric (and linear) approach above, we </w:t>
       </w:r>
       <w:r>
-        <w:t>use random forests (</w:t>
-      </w:r>
-      <w:proofErr w:type="spellStart"/>
-      <w:r>
-        <w:t>Breiman</w:t>
-      </w:r>
-      <w:proofErr w:type="spellEnd"/>
-      <w:r>
-        <w:t xml:space="preserve"> 2001, Hill and Jones forthcoming) to </w:t>
+        <w:t xml:space="preserve">use random forests (Breiman 2001, Hill and Jones forthcoming) to </w:t>
       </w:r>
       <w:r>
         <w:t xml:space="preserve">evaluate the robustness of our claim that politics </w:t>
@@ -3995,37 +3452,13 @@
         <w:t xml:space="preserve"> a large collection of decision trees used to predict gubernatorial opposition to the Medicaid expansion. This approach allows</w:t>
       </w:r>
       <w:r>
-        <w:t xml:space="preserve"> a variety of interactions and non-</w:t>
-      </w:r>
-      <w:proofErr w:type="spellStart"/>
-      <w:r>
-        <w:t>linearitie</w:t>
-      </w:r>
-      <w:r>
-        <w:t>s</w:t>
-      </w:r>
-      <w:proofErr w:type="spellEnd"/>
-      <w:r>
-        <w:t xml:space="preserve"> to enter the model</w:t>
-      </w:r>
-      <w:r>
-        <w:t xml:space="preserve"> (</w:t>
-      </w:r>
-      <w:proofErr w:type="spellStart"/>
-      <w:r>
-        <w:t>Biau</w:t>
-      </w:r>
-      <w:proofErr w:type="spellEnd"/>
-      <w:r>
-        <w:t xml:space="preserve">, </w:t>
-      </w:r>
-      <w:proofErr w:type="spellStart"/>
-      <w:r>
-        <w:t>Devroye</w:t>
-      </w:r>
-      <w:proofErr w:type="spellEnd"/>
-      <w:r>
-        <w:t>, and Lugosi 2008)</w:t>
+        <w:t xml:space="preserve"> a variety of interactions and non-linearitie</w:t>
+      </w:r>
+      <w:r>
+        <w:t>s to enter the model</w:t>
+      </w:r>
+      <w:r>
+        <w:t xml:space="preserve"> (Biau, Devroye, and Lugosi 2008)</w:t>
       </w:r>
       <w:r>
         <w:t xml:space="preserve"> and, especially useful to us, </w:t>
@@ -4034,15 +3467,7 @@
         <w:t>provides a robust tool for assessing variable importance</w:t>
       </w:r>
       <w:r>
-        <w:t xml:space="preserve"> (</w:t>
-      </w:r>
-      <w:proofErr w:type="spellStart"/>
-      <w:r>
-        <w:t>Strobl</w:t>
-      </w:r>
-      <w:proofErr w:type="spellEnd"/>
-      <w:r>
-        <w:t xml:space="preserve"> et al. 2007)</w:t>
+        <w:t xml:space="preserve"> (Strobl et al. 2007)</w:t>
       </w:r>
       <w:r>
         <w:t>.</w:t>
@@ -4167,23 +3592,7 @@
         <w:t xml:space="preserve">the general ideology of the state, </w:t>
       </w:r>
       <w:r>
-        <w:t xml:space="preserve">the percent supporting the Medicaid expansion, the percent supporting the Tea Party, whether the state house is controlled by Republicans, and whether the state senate is controlled by Republicans. The need predictors are the percent without insurance, the percent below 138% of poverty, DSH payments per capita, the low </w:t>
-      </w:r>
-      <w:proofErr w:type="spellStart"/>
-      <w:r>
-        <w:t>birthweight</w:t>
-      </w:r>
-      <w:proofErr w:type="spellEnd"/>
-      <w:r>
-        <w:t xml:space="preserve"> rate, the heart disease death rate, and life expectancy. From these </w:t>
-      </w:r>
-      <w:proofErr w:type="gramStart"/>
-      <w:r>
-        <w:t>three,</w:t>
-      </w:r>
-      <w:proofErr w:type="gramEnd"/>
-      <w:r>
-        <w:t xml:space="preserve"> choose the variable and, if continuous, the split that best classifies the observations in the training data. Continue drawing three predictors at random and optimally partitioning the data using these pre</w:t>
+        <w:t>the percent supporting the Medicaid expansion, the percent supporting the Tea Party, whether the state house is controlled by Republicans, and whether the state senate is controlled by Republicans. The need predictors are the percent without insurance, the percent below 138% of poverty, DSH payments per capita, the low birthweight rate, the heart disease death rate, and life expectancy. From these three, choose the variable and, if continuous, the split that best classifies the observations in the training data. Continue drawing three predictors at random and optimally partitioning the data using these pre</w:t>
       </w:r>
       <w:r>
         <w:t>dictors until the splits are no</w:t>
@@ -4281,16 +3690,11 @@
       <w:r>
         <w:t xml:space="preserve"> forest of 1,000 </w:t>
       </w:r>
-      <w:proofErr w:type="spellStart"/>
       <w:r>
         <w:t>trees</w:t>
       </w:r>
       <w:r>
-        <w:t>on</w:t>
-      </w:r>
-      <w:proofErr w:type="spellEnd"/>
-      <w:r>
-        <w:t xml:space="preserve"> each resampled data set</w:t>
+        <w:t>on each resampled data set</w:t>
       </w:r>
       <w:r>
         <w:t xml:space="preserve">). We use the collection of </w:t>
@@ -4427,15 +3831,7 @@
         <w:t xml:space="preserve"> for the claim that politics is more important than need</w:t>
       </w:r>
       <w:r>
-        <w:t xml:space="preserve">. The least important political variable is the percent of a state supporting the Medicaid expansion. This measure is based on a July 2012 Kaiser Family Foundation survey immediately following the Supreme Court decision. Since the political implications of the expansion were not yet well known, this measure might not be the best indicator of the electoral cost that Republican governors might pay for “supporting </w:t>
-      </w:r>
-      <w:proofErr w:type="spellStart"/>
-      <w:r>
-        <w:t>Obamacare</w:t>
-      </w:r>
-      <w:proofErr w:type="spellEnd"/>
-      <w:r>
-        <w:t xml:space="preserve">.” </w:t>
+        <w:t xml:space="preserve">. The least important political variable is the percent of a state supporting the Medicaid expansion. This measure is based on a July 2012 Kaiser Family Foundation survey immediately following the Supreme Court decision. Since the political implications of the expansion were not yet well known, this measure might not be the best indicator of the electoral cost that Republican governors might pay for “supporting Obamacare.” </w:t>
       </w:r>
     </w:p>
     <w:p>
@@ -4516,8 +3912,6 @@
       <w:r>
         <w:t>s</w:t>
       </w:r>
-      <w:bookmarkStart w:id="6" w:name="_GoBack"/>
-      <w:bookmarkEnd w:id="6"/>
       <w:r>
         <w:t xml:space="preserve"> offer solid evidence in favor of our claim that politics matters more than need</w:t>
       </w:r>
@@ -4649,49 +4043,19 @@
         <w:t>’</w:t>
       </w:r>
       <w:r>
-        <w:t xml:space="preserve">s effects on health access and spending.  State welfare reforms in the 1990s allowed states considerable discretion in program design, which has made possible evaluations of specific program features (see, e.g., </w:t>
-      </w:r>
-      <w:proofErr w:type="spellStart"/>
-      <w:r>
-        <w:t>Soss</w:t>
-      </w:r>
-      <w:proofErr w:type="spellEnd"/>
-      <w:r>
-        <w:t xml:space="preserve">, et al. 2001).  The Medicaid expansions may result in similar variation in programs under the </w:t>
+        <w:t xml:space="preserve">s effects on health access and spending.  State welfare reforms in the 1990s allowed states considerable discretion in program design, which has made possible evaluations of specific program features (see, e.g., Soss, et al. 2001).  The Medicaid expansions may result in similar variation in programs under the </w:t>
       </w:r>
       <w:r>
         <w:t>ACA</w:t>
       </w:r>
       <w:r>
-        <w:t xml:space="preserve"> and afford similar program analysis possibilities.  </w:t>
-      </w:r>
-      <w:proofErr w:type="spellStart"/>
-      <w:r>
-        <w:t>Baiker</w:t>
-      </w:r>
-      <w:proofErr w:type="spellEnd"/>
-      <w:r>
-        <w:t>, et al. (2013, 1722) report that the persons who received Medicaid coverage under the 2008 Oregon randomized Medicaid enrollment had “...</w:t>
+        <w:t xml:space="preserve"> and afford similar program analysis possibilities.  Baiker, et al. (2013, 1722) report that the persons who received Medicaid coverage under the 2008 Oregon randomized Medicaid enrollment had “...</w:t>
       </w:r>
       <w:r>
         <w:rPr>
           <w:color w:val="333333"/>
         </w:rPr>
-        <w:t>increased access to and utilization of health care, substantial improvements in mental health, and reductions in financial strain</w:t>
-      </w:r>
-      <w:proofErr w:type="gramStart"/>
-      <w:r>
-        <w:rPr>
-          <w:color w:val="333333"/>
-        </w:rPr>
-        <w:t>”  but</w:t>
-      </w:r>
-      <w:proofErr w:type="gramEnd"/>
-      <w:r>
-        <w:rPr>
-          <w:color w:val="333333"/>
-        </w:rPr>
-        <w:t xml:space="preserve"> the investigators report no marked improvement in health status among enrollees.  The 2013 Medicaid expansion decisions may enable analysts to develop similar models using a nationwide panel in a natural experiment.  </w:t>
+        <w:t xml:space="preserve">increased access to and utilization of health care, substantial improvements in mental health, and reductions in financial strain”  but the investigators report no marked improvement in health status among enrollees.  The 2013 Medicaid expansion decisions may enable analysts to develop similar models using a nationwide panel in a natural experiment.  </w:t>
       </w:r>
     </w:p>
     <w:p>
@@ -4701,15 +4065,7 @@
       </w:r>
       <w:r>
         <w:lastRenderedPageBreak/>
-        <w:t xml:space="preserve">2007) and the Medicaid expansion is certainly a large infusion of federal money.  Refusal to expand the program means states are giving up billions of dollars that would flow into their health systems, boost their economies, and reduce </w:t>
-      </w:r>
-      <w:proofErr w:type="spellStart"/>
-      <w:r>
-        <w:t>uninsurance</w:t>
-      </w:r>
-      <w:proofErr w:type="spellEnd"/>
-      <w:r>
-        <w:t>.  On the other hand, states that refuse the money may be staking out a strong states-rights position, one that has received substantial support in the courts over the past thirty-odd years (Hanson 2008, pp. 24-36).  The debate within states</w:t>
+        <w:t>2007) and the Medicaid expansion is certainly a large infusion of federal money.  Refusal to expand the program means states are giving up billions of dollars that would flow into their health systems, boost their economies, and reduce uninsurance.  On the other hand, states that refuse the money may be staking out a strong states-rights position, one that has received substantial support in the courts over the past thirty-odd years (Hanson 2008, pp. 24-36).  The debate within states</w:t>
       </w:r>
       <w:r>
         <w:t>’</w:t>
@@ -4802,53 +4158,12 @@
           <w:shd w:val="clear" w:color="auto" w:fill="FFFFFF"/>
         </w:rPr>
       </w:pPr>
-      <w:proofErr w:type="spellStart"/>
       <w:r>
         <w:rPr>
           <w:color w:val="444444"/>
           <w:shd w:val="clear" w:color="auto" w:fill="FFFFFF"/>
         </w:rPr>
-        <w:t>Baicker</w:t>
-      </w:r>
-      <w:proofErr w:type="spellEnd"/>
-      <w:r>
-        <w:rPr>
-          <w:color w:val="444444"/>
-          <w:shd w:val="clear" w:color="auto" w:fill="FFFFFF"/>
-        </w:rPr>
-        <w:t xml:space="preserve"> Katherine, Sarah </w:t>
-      </w:r>
-      <w:proofErr w:type="spellStart"/>
-      <w:r>
-        <w:rPr>
-          <w:color w:val="444444"/>
-          <w:shd w:val="clear" w:color="auto" w:fill="FFFFFF"/>
-        </w:rPr>
-        <w:t>Taubman</w:t>
-      </w:r>
-      <w:proofErr w:type="spellEnd"/>
-      <w:r>
-        <w:rPr>
-          <w:color w:val="444444"/>
-          <w:shd w:val="clear" w:color="auto" w:fill="FFFFFF"/>
-        </w:rPr>
-        <w:t xml:space="preserve">, Heidi Allen, Mira Bernstein, Jonathan Gruber, Joseph P. Newhouse, Newhouse, Eric Schneider, Bill Wright, Alan </w:t>
-      </w:r>
-      <w:proofErr w:type="spellStart"/>
-      <w:r>
-        <w:rPr>
-          <w:color w:val="444444"/>
-          <w:shd w:val="clear" w:color="auto" w:fill="FFFFFF"/>
-        </w:rPr>
-        <w:t>Zaslavsky</w:t>
-      </w:r>
-      <w:proofErr w:type="spellEnd"/>
-      <w:r>
-        <w:rPr>
-          <w:color w:val="444444"/>
-          <w:shd w:val="clear" w:color="auto" w:fill="FFFFFF"/>
-        </w:rPr>
-        <w:t xml:space="preserve">, Amy Finkelstein, and the Oregon Health Study Group.  2013. </w:t>
+        <w:t xml:space="preserve">Baicker Katherine, Sarah Taubman, Heidi Allen, Mira Bernstein, Jonathan Gruber, Joseph P. Newhouse, Newhouse, Eric Schneider, Bill Wright, Alan Zaslavsky, Amy Finkelstein, and the Oregon Health Study Group.  2013. </w:t>
       </w:r>
       <w:r>
         <w:rPr>
@@ -4893,33 +4208,11 @@
           <w:color w:val="222222"/>
         </w:rPr>
       </w:pPr>
-      <w:proofErr w:type="spellStart"/>
-      <w:r>
-        <w:rPr>
-          <w:color w:val="222222"/>
-        </w:rPr>
-        <w:t>Balz</w:t>
-      </w:r>
-      <w:proofErr w:type="spellEnd"/>
-      <w:r>
-        <w:rPr>
-          <w:color w:val="222222"/>
-        </w:rPr>
-        <w:t xml:space="preserve">, Dan and William </w:t>
-      </w:r>
-      <w:proofErr w:type="spellStart"/>
-      <w:r>
-        <w:rPr>
-          <w:color w:val="222222"/>
-        </w:rPr>
-        <w:t>Branigin</w:t>
-      </w:r>
-      <w:proofErr w:type="spellEnd"/>
-      <w:r>
-        <w:rPr>
-          <w:color w:val="222222"/>
-        </w:rPr>
-        <w:t>. 2010.  “After Midterm Wins, GOP Vows to Block Obama</w:t>
+      <w:r>
+        <w:rPr>
+          <w:color w:val="222222"/>
+        </w:rPr>
+        <w:t>Balz, Dan and William Branigin. 2010.  “After Midterm Wins, GOP Vows to Block Obama</w:t>
       </w:r>
       <w:r>
         <w:rPr>
@@ -4963,33 +4256,11 @@
           <w:color w:val="222222"/>
         </w:rPr>
       </w:pPr>
-      <w:proofErr w:type="spellStart"/>
-      <w:r>
-        <w:rPr>
-          <w:color w:val="222222"/>
-        </w:rPr>
-        <w:t>Barrilleaux</w:t>
-      </w:r>
-      <w:proofErr w:type="spellEnd"/>
-      <w:r>
-        <w:rPr>
-          <w:color w:val="222222"/>
-        </w:rPr>
-        <w:t xml:space="preserve">, Charles and Michael B. </w:t>
-      </w:r>
-      <w:proofErr w:type="spellStart"/>
-      <w:r>
-        <w:rPr>
-          <w:color w:val="222222"/>
-        </w:rPr>
-        <w:t>Berkman</w:t>
-      </w:r>
-      <w:proofErr w:type="spellEnd"/>
-      <w:r>
-        <w:rPr>
-          <w:color w:val="222222"/>
-        </w:rPr>
-        <w:t xml:space="preserve">.  2003.  “Do Governors Matter?  Budget Rules and Politics of State Policymaking.”  </w:t>
+      <w:r>
+        <w:rPr>
+          <w:color w:val="222222"/>
+        </w:rPr>
+        <w:t xml:space="preserve">Barrilleaux, Charles and Michael B. Berkman.  2003.  “Do Governors Matter?  Budget Rules and Politics of State Policymaking.”  </w:t>
       </w:r>
       <w:r>
         <w:rPr>
@@ -5013,19 +4284,11 @@
           <w:color w:val="222222"/>
         </w:rPr>
       </w:pPr>
-      <w:proofErr w:type="spellStart"/>
-      <w:r>
-        <w:rPr>
-          <w:color w:val="222222"/>
-        </w:rPr>
-        <w:t>Barrilleaux</w:t>
-      </w:r>
-      <w:proofErr w:type="spellEnd"/>
-      <w:r>
-        <w:rPr>
-          <w:color w:val="222222"/>
-        </w:rPr>
-        <w:t xml:space="preserve">, Charles and Paul Brace.  2007.  “Notes from the Laboratories of Democracy:  State Government Enactments of Market- and State-Based Health Insurance Reforms in the 1990s.”  </w:t>
+      <w:r>
+        <w:rPr>
+          <w:color w:val="222222"/>
+        </w:rPr>
+        <w:t xml:space="preserve">Barrilleaux, Charles and Paul Brace.  2007.  “Notes from the Laboratories of Democracy:  State Government Enactments of Market- and State-Based Health Insurance Reforms in the 1990s.”  </w:t>
       </w:r>
       <w:r>
         <w:rPr>
@@ -5054,7 +4317,6 @@
         </w:rPr>
         <w:t xml:space="preserve">Bell, Mark, and Nicholas Miller. 2013. “Questioning the Effect of Nuclear Weapons on Conflict.” </w:t>
       </w:r>
-      <w:proofErr w:type="gramStart"/>
       <w:r>
         <w:rPr>
           <w:i/>
@@ -5066,14 +4328,7 @@
         <w:rPr>
           <w:color w:val="222222"/>
         </w:rPr>
-        <w:t>.</w:t>
-      </w:r>
-      <w:proofErr w:type="gramEnd"/>
-      <w:r>
-        <w:rPr>
-          <w:color w:val="222222"/>
-        </w:rPr>
-        <w:t xml:space="preserve">  Published online August 19.  </w:t>
+        <w:t xml:space="preserve">.  Published online August 19.  </w:t>
       </w:r>
       <w:hyperlink r:id="rId12" w:history="1">
         <w:r>
@@ -5091,19 +4346,11 @@
           <w:color w:val="222222"/>
         </w:rPr>
       </w:pPr>
-      <w:proofErr w:type="spellStart"/>
-      <w:r>
-        <w:rPr>
-          <w:color w:val="222222"/>
-        </w:rPr>
-        <w:t>Bernick</w:t>
-      </w:r>
-      <w:proofErr w:type="spellEnd"/>
-      <w:r>
-        <w:rPr>
-          <w:color w:val="222222"/>
-        </w:rPr>
-        <w:t xml:space="preserve">, Ethan M. and Nathan Myers. 2008.  “Treatment or Placebo: Are State Programs Decreasing the Proportion of Uninsured?”  </w:t>
+      <w:r>
+        <w:rPr>
+          <w:color w:val="222222"/>
+        </w:rPr>
+        <w:t xml:space="preserve">Bernick, Ethan M. and Nathan Myers. 2008.  “Treatment or Placebo: Are State Programs Decreasing the Proportion of Uninsured?”  </w:t>
       </w:r>
       <w:r>
         <w:rPr>
@@ -5131,49 +4378,13 @@
         <w:rPr>
           <w:color w:val="222222"/>
         </w:rPr>
-        <w:t xml:space="preserve">Berry, William D., </w:t>
-      </w:r>
-      <w:proofErr w:type="spellStart"/>
-      <w:r>
-        <w:rPr>
-          <w:color w:val="222222"/>
-        </w:rPr>
-        <w:t>Jaqueline</w:t>
-      </w:r>
-      <w:proofErr w:type="spellEnd"/>
-      <w:r>
-        <w:rPr>
-          <w:color w:val="222222"/>
-        </w:rPr>
-        <w:t xml:space="preserve"> H. R. </w:t>
-      </w:r>
-      <w:proofErr w:type="spellStart"/>
-      <w:r>
-        <w:rPr>
-          <w:color w:val="222222"/>
-        </w:rPr>
-        <w:t>DeMeritt</w:t>
-      </w:r>
-      <w:proofErr w:type="spellEnd"/>
-      <w:r>
-        <w:rPr>
-          <w:color w:val="222222"/>
-        </w:rPr>
-        <w:t xml:space="preserve">, and Justin </w:t>
-      </w:r>
-      <w:proofErr w:type="spellStart"/>
-      <w:r>
-        <w:rPr>
-          <w:color w:val="222222"/>
-        </w:rPr>
-        <w:t>Esarey</w:t>
-      </w:r>
-      <w:proofErr w:type="spellEnd"/>
-      <w:r>
-        <w:rPr>
-          <w:color w:val="222222"/>
-        </w:rPr>
-        <w:t>. 2</w:t>
+        <w:t>Berry, William D., Jaqueline</w:t>
+      </w:r>
+      <w:r>
+        <w:rPr>
+          <w:color w:val="222222"/>
+        </w:rPr>
+        <w:t xml:space="preserve"> H. R. DeMeritt, and Justin Esarey. 2</w:t>
       </w:r>
       <w:r>
         <w:rPr>
@@ -5203,35 +4414,7 @@
         <w:rPr>
           <w:color w:val="222222"/>
         </w:rPr>
-        <w:t xml:space="preserve">ary </w:t>
-      </w:r>
-      <w:proofErr w:type="spellStart"/>
-      <w:r>
-        <w:rPr>
-          <w:color w:val="222222"/>
-        </w:rPr>
-        <w:t>Logit</w:t>
-      </w:r>
-      <w:proofErr w:type="spellEnd"/>
-      <w:r>
-        <w:rPr>
-          <w:color w:val="222222"/>
-        </w:rPr>
-        <w:t xml:space="preserve"> and </w:t>
-      </w:r>
-      <w:proofErr w:type="spellStart"/>
-      <w:r>
-        <w:rPr>
-          <w:color w:val="222222"/>
-        </w:rPr>
-        <w:t>Probit</w:t>
-      </w:r>
-      <w:proofErr w:type="spellEnd"/>
-      <w:r>
-        <w:rPr>
-          <w:color w:val="222222"/>
-        </w:rPr>
-        <w:t xml:space="preserve"> Models.” </w:t>
+        <w:t xml:space="preserve">ary Logit and Probit Models.” </w:t>
       </w:r>
       <w:r>
         <w:rPr>
@@ -5271,16 +4454,8 @@
         <w:rPr>
           <w:color w:val="222222"/>
         </w:rPr>
-        <w:t xml:space="preserve">Berry, William D., </w:t>
-      </w:r>
-      <w:proofErr w:type="spellStart"/>
-      <w:r>
-        <w:rPr>
-          <w:color w:val="222222"/>
-        </w:rPr>
-        <w:t>Jaqueline</w:t>
-      </w:r>
-      <w:proofErr w:type="spellEnd"/>
+        <w:t>Berry, William D., Jaqueline</w:t>
+      </w:r>
       <w:r>
         <w:rPr>
           <w:color w:val="222222"/>
@@ -5291,35 +4466,7 @@
         <w:rPr>
           <w:color w:val="222222"/>
         </w:rPr>
-        <w:t xml:space="preserve">. </w:t>
-      </w:r>
-      <w:proofErr w:type="spellStart"/>
-      <w:r>
-        <w:rPr>
-          <w:color w:val="222222"/>
-        </w:rPr>
-        <w:t>DeMeritt</w:t>
-      </w:r>
-      <w:proofErr w:type="spellEnd"/>
-      <w:r>
-        <w:rPr>
-          <w:color w:val="222222"/>
-        </w:rPr>
-        <w:t xml:space="preserve">, and Justin </w:t>
-      </w:r>
-      <w:proofErr w:type="spellStart"/>
-      <w:r>
-        <w:rPr>
-          <w:color w:val="222222"/>
-        </w:rPr>
-        <w:t>Esarey</w:t>
-      </w:r>
-      <w:proofErr w:type="spellEnd"/>
-      <w:r>
-        <w:rPr>
-          <w:color w:val="222222"/>
-        </w:rPr>
-        <w:t>. Forthcoming.</w:t>
+        <w:t>. DeMeritt, and Justin Esarey. Forthcoming.</w:t>
       </w:r>
       <w:r>
         <w:rPr>
@@ -5363,41 +4510,11 @@
       <w:pPr>
         <w:pStyle w:val="References"/>
       </w:pPr>
-      <w:proofErr w:type="spellStart"/>
-      <w:proofErr w:type="gramStart"/>
-      <w:r>
-        <w:rPr>
-          <w:color w:val="222222"/>
-        </w:rPr>
-        <w:t>Biau</w:t>
-      </w:r>
-      <w:proofErr w:type="spellEnd"/>
-      <w:r>
-        <w:rPr>
-          <w:color w:val="222222"/>
-        </w:rPr>
-        <w:t xml:space="preserve">, Gerard, Luc </w:t>
-      </w:r>
-      <w:proofErr w:type="spellStart"/>
-      <w:r>
-        <w:rPr>
-          <w:color w:val="222222"/>
-        </w:rPr>
-        <w:t>Devroye</w:t>
-      </w:r>
-      <w:proofErr w:type="spellEnd"/>
-      <w:r>
-        <w:rPr>
-          <w:color w:val="222222"/>
-        </w:rPr>
-        <w:t>, and Gabor Lugosi.</w:t>
-      </w:r>
-      <w:proofErr w:type="gramEnd"/>
-      <w:r>
-        <w:rPr>
-          <w:color w:val="222222"/>
-        </w:rPr>
-        <w:t xml:space="preserve"> 2008. “Consistency of Random Forests and Other Averaging Classifiers.” </w:t>
+      <w:r>
+        <w:rPr>
+          <w:color w:val="222222"/>
+        </w:rPr>
+        <w:t xml:space="preserve">Biau, Gerard, Luc Devroye, and Gabor Lugosi. 2008. “Consistency of Random Forests and Other Averaging Classifiers.” </w:t>
       </w:r>
       <w:r>
         <w:rPr>
@@ -5420,19 +4537,11 @@
           <w:color w:val="222222"/>
         </w:rPr>
       </w:pPr>
-      <w:proofErr w:type="gramStart"/>
-      <w:r>
-        <w:rPr>
-          <w:color w:val="222222"/>
-        </w:rPr>
-        <w:t>Brace, Paul R. 1993.</w:t>
-      </w:r>
-      <w:proofErr w:type="gramEnd"/>
-      <w:r>
-        <w:rPr>
-          <w:color w:val="222222"/>
-        </w:rPr>
-        <w:t xml:space="preserve">  </w:t>
+      <w:r>
+        <w:rPr>
+          <w:color w:val="222222"/>
+        </w:rPr>
+        <w:t xml:space="preserve">Brace, Paul R. 1993.  </w:t>
       </w:r>
       <w:r>
         <w:rPr>
@@ -5460,21 +4569,7 @@
         <w:rPr>
           <w:color w:val="222222"/>
         </w:rPr>
-        <w:t xml:space="preserve">Brady, David W., Morris P. Fiorina, and </w:t>
-      </w:r>
-      <w:proofErr w:type="spellStart"/>
-      <w:r>
-        <w:rPr>
-          <w:color w:val="222222"/>
-        </w:rPr>
-        <w:t>Arjun</w:t>
-      </w:r>
-      <w:proofErr w:type="spellEnd"/>
-      <w:r>
-        <w:rPr>
-          <w:color w:val="222222"/>
-        </w:rPr>
-        <w:t xml:space="preserve"> S. Wilkins.  2011.  “The 2010 Elections:  Why Did Political Science Forecasts go Awry?”  </w:t>
+        <w:t xml:space="preserve">Brady, David W., Morris P. Fiorina, and Arjun S. Wilkins.  2011.  “The 2010 Elections:  Why Did Political Science Forecasts go Awry?”  </w:t>
       </w:r>
       <w:r>
         <w:rPr>
@@ -5498,20 +4593,12 @@
           <w:color w:val="222222"/>
         </w:rPr>
       </w:pPr>
-      <w:proofErr w:type="spellStart"/>
       <w:r>
         <w:rPr>
           <w:color w:val="222222"/>
         </w:rPr>
         <w:lastRenderedPageBreak/>
-        <w:t>Breiman</w:t>
-      </w:r>
-      <w:proofErr w:type="spellEnd"/>
-      <w:r>
-        <w:rPr>
-          <w:color w:val="222222"/>
-        </w:rPr>
-        <w:t xml:space="preserve">, Leo. 2001. “Random Forests.” </w:t>
+        <w:t xml:space="preserve">Breiman, Leo. 2001. “Random Forests.” </w:t>
       </w:r>
       <w:r>
         <w:rPr>
@@ -5524,21 +4611,7 @@
         <w:rPr>
           <w:color w:val="222222"/>
         </w:rPr>
-        <w:t xml:space="preserve"> 45(1)</w:t>
-      </w:r>
-      <w:proofErr w:type="gramStart"/>
-      <w:r>
-        <w:rPr>
-          <w:color w:val="222222"/>
-        </w:rPr>
-        <w:t>:5</w:t>
-      </w:r>
-      <w:proofErr w:type="gramEnd"/>
-      <w:r>
-        <w:rPr>
-          <w:color w:val="222222"/>
-        </w:rPr>
-        <w:t>-32.</w:t>
+        <w:t xml:space="preserve"> 45(1):5-32.</w:t>
       </w:r>
     </w:p>
     <w:p>
@@ -5574,7 +4647,6 @@
         </w:rPr>
         <w:t xml:space="preserve">s Progress: The Unanticipated Politics Of Medicaid Policy.”  </w:t>
       </w:r>
-      <w:proofErr w:type="gramStart"/>
       <w:r>
         <w:rPr>
           <w:i/>
@@ -5587,14 +4659,7 @@
         <w:rPr>
           <w:color w:val="222222"/>
         </w:rPr>
-        <w:t xml:space="preserve"> 22, 1:  33-44.</w:t>
-      </w:r>
-      <w:proofErr w:type="gramEnd"/>
-      <w:r>
-        <w:rPr>
-          <w:color w:val="222222"/>
-        </w:rPr>
-        <w:t xml:space="preserve">  </w:t>
+        <w:t xml:space="preserve"> 22, 1:  33-44.  </w:t>
       </w:r>
     </w:p>
     <w:p>
@@ -5634,19 +4699,11 @@
           <w:color w:val="000000"/>
         </w:rPr>
       </w:pPr>
-      <w:proofErr w:type="spellStart"/>
-      <w:r>
-        <w:rPr>
-          <w:color w:val="222222"/>
-        </w:rPr>
-        <w:t>Carsey</w:t>
-      </w:r>
-      <w:proofErr w:type="spellEnd"/>
-      <w:r>
-        <w:rPr>
-          <w:color w:val="222222"/>
-        </w:rPr>
-        <w:t xml:space="preserve">, Thomas M. and Jeffrey J. Harden. 2013. </w:t>
+      <w:r>
+        <w:rPr>
+          <w:color w:val="222222"/>
+        </w:rPr>
+        <w:t xml:space="preserve">Carsey, Thomas M. and Jeffrey J. Harden. 2013. </w:t>
       </w:r>
       <w:r>
         <w:rPr>
@@ -5716,23 +4773,7 @@
         <w:pStyle w:val="References"/>
       </w:pPr>
       <w:r>
-        <w:t>Cho, Chung-</w:t>
-      </w:r>
-      <w:proofErr w:type="spellStart"/>
-      <w:r>
-        <w:t>Lae</w:t>
-      </w:r>
-      <w:proofErr w:type="spellEnd"/>
-      <w:r>
-        <w:t xml:space="preserve"> and </w:t>
-      </w:r>
-      <w:proofErr w:type="spellStart"/>
-      <w:r>
-        <w:t>Deil</w:t>
-      </w:r>
-      <w:proofErr w:type="spellEnd"/>
-      <w:r>
-        <w:t xml:space="preserve"> S. Wright.  2007.  “Perceptions of Federal Aid Impacts on State Agencies:  Patterns, Trends and Variations across the 20</w:t>
+        <w:t>Cho, Chung-Lae and Deil S. Wright.  2007.  “Perceptions of Federal Aid Impacts on State Agencies:  Patterns, Trends and Variations across the 20</w:t>
       </w:r>
       <w:r>
         <w:rPr>
@@ -5743,7 +4784,6 @@
       <w:r>
         <w:t xml:space="preserve"> Century.”  </w:t>
       </w:r>
-      <w:proofErr w:type="spellStart"/>
       <w:r>
         <w:rPr>
           <w:i/>
@@ -5751,7 +4791,6 @@
         </w:rPr>
         <w:t>Publius</w:t>
       </w:r>
-      <w:proofErr w:type="spellEnd"/>
       <w:r>
         <w:t xml:space="preserve"> 37 (1): 103-30.</w:t>
       </w:r>
@@ -5760,13 +4799,8 @@
       <w:pPr>
         <w:pStyle w:val="References"/>
       </w:pPr>
-      <w:proofErr w:type="gramStart"/>
-      <w:r>
-        <w:t>Coburn, Tom and Bobby Jindal.</w:t>
-      </w:r>
-      <w:proofErr w:type="gramEnd"/>
-      <w:r>
-        <w:t xml:space="preserve"> 2013. “Fix Medicaid, Don</w:t>
+      <w:r>
+        <w:t>Coburn, Tom and Bobby Jindal. 2013. “Fix Medicaid, Don</w:t>
       </w:r>
       <w:r>
         <w:t>’</w:t>
@@ -5774,7 +4808,6 @@
       <w:r>
         <w:t xml:space="preserve">t Expand It.” </w:t>
       </w:r>
-      <w:proofErr w:type="gramStart"/>
       <w:r>
         <w:rPr>
           <w:i/>
@@ -5783,11 +4816,7 @@
         <w:t>Real Clear Policy</w:t>
       </w:r>
       <w:r>
-        <w:t xml:space="preserve"> June.</w:t>
-      </w:r>
-      <w:proofErr w:type="gramEnd"/>
-      <w:r>
-        <w:t xml:space="preserve"> </w:t>
+        <w:t xml:space="preserve"> June. </w:t>
       </w:r>
       <w:hyperlink r:id="rId13" w:history="1">
         <w:r>
@@ -5802,13 +4831,8 @@
       <w:pPr>
         <w:pStyle w:val="References"/>
       </w:pPr>
-      <w:proofErr w:type="gramStart"/>
-      <w:r>
-        <w:t>Donovan, T., C.Z. Mooney, and D.A. Smith.</w:t>
-      </w:r>
-      <w:proofErr w:type="gramEnd"/>
-      <w:r>
-        <w:t xml:space="preserve"> 2009.  </w:t>
+      <w:r>
+        <w:t xml:space="preserve">Donovan, T., C.Z. Mooney, and D.A. Smith. 2009.  </w:t>
       </w:r>
       <w:r>
         <w:rPr>
@@ -5828,19 +4852,11 @@
           <w:color w:val="222222"/>
         </w:rPr>
       </w:pPr>
-      <w:proofErr w:type="spellStart"/>
-      <w:r>
-        <w:rPr>
-          <w:color w:val="222222"/>
-        </w:rPr>
-        <w:t>Efron</w:t>
-      </w:r>
-      <w:proofErr w:type="spellEnd"/>
-      <w:r>
-        <w:rPr>
-          <w:color w:val="222222"/>
-        </w:rPr>
-        <w:t xml:space="preserve">, Bradley. 1979. “Bootstrap Methods: Another Look at the Jackknife.” </w:t>
+      <w:r>
+        <w:rPr>
+          <w:color w:val="222222"/>
+        </w:rPr>
+        <w:t xml:space="preserve">Efron, Bradley. 1979. “Bootstrap Methods: Another Look at the Jackknife.” </w:t>
       </w:r>
       <w:r>
         <w:rPr>
@@ -5863,21 +4879,12 @@
           <w:color w:val="222222"/>
         </w:rPr>
       </w:pPr>
-      <w:proofErr w:type="gramStart"/>
-      <w:r>
-        <w:rPr>
-          <w:color w:val="222222"/>
-        </w:rPr>
-        <w:t>Firth, David.</w:t>
-      </w:r>
-      <w:proofErr w:type="gramEnd"/>
-      <w:r>
-        <w:rPr>
-          <w:color w:val="222222"/>
-        </w:rPr>
-        <w:t xml:space="preserve"> 1993. “Bias Reduction of Maximum Likelihood Estimates.” </w:t>
-      </w:r>
-      <w:proofErr w:type="spellStart"/>
+      <w:r>
+        <w:rPr>
+          <w:color w:val="222222"/>
+        </w:rPr>
+        <w:t xml:space="preserve">Firth, David. 1993. “Bias Reduction of Maximum Likelihood Estimates.” </w:t>
+      </w:r>
       <w:r>
         <w:rPr>
           <w:i/>
@@ -5885,7 +4892,6 @@
         </w:rPr>
         <w:t>Biometrika</w:t>
       </w:r>
-      <w:proofErr w:type="spellEnd"/>
       <w:r>
         <w:rPr>
           <w:color w:val="222222"/>
@@ -5900,19 +4906,11 @@
           <w:color w:val="222222"/>
         </w:rPr>
       </w:pPr>
-      <w:proofErr w:type="spellStart"/>
-      <w:r>
-        <w:rPr>
-          <w:color w:val="222222"/>
-        </w:rPr>
-        <w:t>Gelman</w:t>
-      </w:r>
-      <w:proofErr w:type="spellEnd"/>
-      <w:r>
-        <w:rPr>
-          <w:color w:val="222222"/>
-        </w:rPr>
-        <w:t xml:space="preserve">, Andrew. 2008. “Scaling regression inputs by dividing by two standard deviations.” </w:t>
+      <w:r>
+        <w:rPr>
+          <w:color w:val="222222"/>
+        </w:rPr>
+        <w:t xml:space="preserve">Gelman, Andrew. 2008. “Scaling regression inputs by dividing by two standard deviations.” </w:t>
       </w:r>
       <w:r>
         <w:rPr>
@@ -5935,75 +4933,11 @@
           <w:color w:val="222222"/>
         </w:rPr>
       </w:pPr>
-      <w:proofErr w:type="spellStart"/>
-      <w:r>
-        <w:rPr>
-          <w:color w:val="222222"/>
-        </w:rPr>
-        <w:t>Gelman</w:t>
-      </w:r>
-      <w:proofErr w:type="spellEnd"/>
-      <w:r>
-        <w:rPr>
-          <w:color w:val="222222"/>
-        </w:rPr>
-        <w:t xml:space="preserve">, Andrew, </w:t>
-      </w:r>
-      <w:proofErr w:type="spellStart"/>
-      <w:r>
-        <w:rPr>
-          <w:color w:val="222222"/>
-        </w:rPr>
-        <w:t>Aleks</w:t>
-      </w:r>
-      <w:proofErr w:type="spellEnd"/>
-      <w:r>
-        <w:rPr>
-          <w:color w:val="222222"/>
-        </w:rPr>
-        <w:t xml:space="preserve"> </w:t>
-      </w:r>
-      <w:proofErr w:type="spellStart"/>
-      <w:r>
-        <w:rPr>
-          <w:color w:val="222222"/>
-        </w:rPr>
-        <w:t>Jakulin</w:t>
-      </w:r>
-      <w:proofErr w:type="spellEnd"/>
-      <w:r>
-        <w:rPr>
-          <w:color w:val="222222"/>
-        </w:rPr>
-        <w:t xml:space="preserve">, Maria </w:t>
-      </w:r>
-      <w:proofErr w:type="spellStart"/>
-      <w:r>
-        <w:rPr>
-          <w:color w:val="222222"/>
-        </w:rPr>
-        <w:t>Grazia</w:t>
-      </w:r>
-      <w:proofErr w:type="spellEnd"/>
-      <w:r>
-        <w:rPr>
-          <w:color w:val="222222"/>
-        </w:rPr>
-        <w:t xml:space="preserve"> </w:t>
-      </w:r>
-      <w:proofErr w:type="spellStart"/>
-      <w:r>
-        <w:rPr>
-          <w:color w:val="222222"/>
-        </w:rPr>
-        <w:t>Pittau</w:t>
-      </w:r>
-      <w:proofErr w:type="spellEnd"/>
-      <w:r>
-        <w:rPr>
-          <w:color w:val="222222"/>
-        </w:rPr>
-        <w:t xml:space="preserve">, and Yu-Sung Su. 2008. “A Weakly Informative Default Prior distribution for Logistic and Other Regression Models.” </w:t>
+      <w:r>
+        <w:rPr>
+          <w:color w:val="222222"/>
+        </w:rPr>
+        <w:t xml:space="preserve">Gelman, Andrew, Aleks Jakulin, Maria Grazia Pittau, and Yu-Sung Su. 2008. “A Weakly Informative Default Prior distribution for Logistic and Other Regression Models.” </w:t>
       </w:r>
       <w:r>
         <w:rPr>
@@ -6044,7 +4978,6 @@
         </w:rPr>
         <w:t xml:space="preserve">s Health Insurance Program.”  </w:t>
       </w:r>
-      <w:proofErr w:type="spellStart"/>
       <w:r>
         <w:rPr>
           <w:i/>
@@ -6053,7 +4986,6 @@
         </w:rPr>
         <w:t>Publius</w:t>
       </w:r>
-      <w:proofErr w:type="spellEnd"/>
       <w:r>
         <w:rPr>
           <w:color w:val="222222"/>
@@ -6071,13 +5003,8 @@
       <w:pPr>
         <w:pStyle w:val="References"/>
       </w:pPr>
-      <w:proofErr w:type="spellStart"/>
-      <w:r>
-        <w:t>Holahan</w:t>
-      </w:r>
-      <w:proofErr w:type="spellEnd"/>
-      <w:r>
-        <w:t xml:space="preserve">, J.F. and J.W. Cohen.  1986.  </w:t>
+      <w:r>
+        <w:t xml:space="preserve">Holahan, J.F. and J.W. Cohen.  1986.  </w:t>
       </w:r>
       <w:r>
         <w:rPr>
@@ -6094,13 +5021,8 @@
       <w:pPr>
         <w:pStyle w:val="References"/>
       </w:pPr>
-      <w:proofErr w:type="gramStart"/>
-      <w:r>
-        <w:t>Hanson, R. L.</w:t>
-      </w:r>
-      <w:proofErr w:type="gramEnd"/>
-      <w:r>
-        <w:t xml:space="preserve">  2008.  “Intergovernmental Relations.”  </w:t>
+      <w:r>
+        <w:t xml:space="preserve">Hanson, R. L.  2008.  “Intergovernmental Relations.”  </w:t>
       </w:r>
       <w:r>
         <w:rPr>
@@ -6119,27 +5041,11 @@
         <w:t>th</w:t>
       </w:r>
       <w:r>
-        <w:t xml:space="preserve"> </w:t>
-      </w:r>
-      <w:proofErr w:type="gramStart"/>
-      <w:r>
-        <w:t>ed</w:t>
-      </w:r>
-      <w:proofErr w:type="gramEnd"/>
-      <w:r>
-        <w:t xml:space="preserve">.  V. </w:t>
+        <w:t xml:space="preserve"> ed.  V. </w:t>
       </w:r>
       <w:r>
         <w:lastRenderedPageBreak/>
-        <w:t xml:space="preserve">Gray and R. Hanson, </w:t>
-      </w:r>
-      <w:proofErr w:type="gramStart"/>
-      <w:r>
-        <w:t>eds</w:t>
-      </w:r>
-      <w:proofErr w:type="gramEnd"/>
-      <w:r>
-        <w:t>.  Washington, DC:  CQ Press, pp. 30-60.</w:t>
+        <w:t>Gray and R. Hanson, eds.  Washington, DC:  CQ Press, pp. 30-60.</w:t>
       </w:r>
     </w:p>
     <w:p>
@@ -6149,7 +5055,6 @@
       <w:r>
         <w:t xml:space="preserve">Hill, Daniel W., Jr., and Zachary M. Jones. Forthcoming. “An Empirical Evaluation of Explanations for State Repression.” </w:t>
       </w:r>
-      <w:proofErr w:type="gramStart"/>
       <w:r>
         <w:rPr>
           <w:i/>
@@ -6159,37 +5064,20 @@
       <w:r>
         <w:t>.</w:t>
       </w:r>
-      <w:proofErr w:type="gramEnd"/>
     </w:p>
     <w:p>
       <w:pPr>
         <w:pStyle w:val="References"/>
       </w:pPr>
-      <w:proofErr w:type="spellStart"/>
-      <w:proofErr w:type="gramStart"/>
-      <w:r>
-        <w:t>Kail</w:t>
-      </w:r>
-      <w:proofErr w:type="spellEnd"/>
-      <w:r>
-        <w:t xml:space="preserve">, Ben, Jill </w:t>
-      </w:r>
-      <w:proofErr w:type="spellStart"/>
-      <w:r>
-        <w:t>Quadagno</w:t>
-      </w:r>
-      <w:proofErr w:type="spellEnd"/>
+      <w:r>
+        <w:t>Kail, Ben, Jill Quadagno</w:t>
+      </w:r>
       <w:r>
         <w:t>,</w:t>
       </w:r>
       <w:r>
-        <w:t xml:space="preserve"> and Marc Dixon.</w:t>
-      </w:r>
-      <w:proofErr w:type="gramEnd"/>
-      <w:r>
-        <w:t xml:space="preserve"> “Can States Lead the Way to Universal Coverage? The Effect of Health Care Reform on the Uninsured.” </w:t>
-      </w:r>
-      <w:proofErr w:type="gramStart"/>
+        <w:t xml:space="preserve"> and Marc Dixon. “Can States Lead the Way to Universal Coverage? The Effect of Health Care Reform on the Uninsured.” </w:t>
+      </w:r>
       <w:r>
         <w:rPr>
           <w:i/>
@@ -6198,11 +5086,7 @@
         <w:t>Social Science Quarterly</w:t>
       </w:r>
       <w:r>
-        <w:t xml:space="preserve"> 90:1-20.</w:t>
-      </w:r>
-      <w:proofErr w:type="gramEnd"/>
-      <w:r>
-        <w:t xml:space="preserve"> </w:t>
+        <w:t xml:space="preserve"> 90:1-20. </w:t>
       </w:r>
     </w:p>
     <w:p>
@@ -6212,19 +5096,11 @@
           <w:color w:val="000000"/>
         </w:rPr>
       </w:pPr>
-      <w:proofErr w:type="gramStart"/>
       <w:r>
         <w:rPr>
           <w:color w:val="000000"/>
         </w:rPr>
-        <w:t>Kaiser Family Foundation.</w:t>
-      </w:r>
-      <w:proofErr w:type="gramEnd"/>
-      <w:r>
-        <w:rPr>
-          <w:color w:val="000000"/>
-        </w:rPr>
-        <w:t xml:space="preserve"> 2012.  “A Guide to the Supreme Court</w:t>
+        <w:t>Kaiser Family Foundation. 2012.  “A Guide to the Supreme Court</w:t>
       </w:r>
       <w:r>
         <w:rPr>
@@ -6264,23 +5140,8 @@
         <w:rPr>
           <w:color w:val="000000"/>
         </w:rPr>
-        <w:t xml:space="preserve">King, Gary, Michael </w:t>
-      </w:r>
-      <w:proofErr w:type="spellStart"/>
-      <w:r>
-        <w:rPr>
-          <w:color w:val="000000"/>
-        </w:rPr>
-        <w:t>Tomz</w:t>
-      </w:r>
-      <w:proofErr w:type="spellEnd"/>
-      <w:r>
-        <w:rPr>
-          <w:color w:val="000000"/>
-        </w:rPr>
-        <w:t xml:space="preserve">, and Jason Wittenberg. 2000. “Making the Most of Statistical Analyses: Improving Interpretation and Presentation.” </w:t>
-      </w:r>
-      <w:proofErr w:type="gramStart"/>
+        <w:t xml:space="preserve">King, Gary, Michael Tomz, and Jason Wittenberg. 2000. “Making the Most of Statistical Analyses: Improving Interpretation and Presentation.” </w:t>
+      </w:r>
       <w:r>
         <w:rPr>
           <w:i/>
@@ -6295,7 +5156,6 @@
         </w:rPr>
         <w:t xml:space="preserve"> 44 (2): 341–355.</w:t>
       </w:r>
-      <w:proofErr w:type="gramEnd"/>
     </w:p>
     <w:p>
       <w:pPr>
@@ -6309,16 +5169,10 @@
       <w:pPr>
         <w:pStyle w:val="References"/>
       </w:pPr>
-      <w:proofErr w:type="spellStart"/>
-      <w:r>
-        <w:t>Kusnetz</w:t>
-      </w:r>
-      <w:proofErr w:type="spellEnd"/>
-      <w:r>
-        <w:t xml:space="preserve"> N.  2013. "</w:t>
+      <w:r>
+        <w:t>Kusnetz N.  2013. "</w:t>
       </w:r>
       <w:hyperlink r:id="rId14" w:anchor="_blank" w:history="1">
-        <w:proofErr w:type="spellStart"/>
         <w:r>
           <w:rPr>
             <w:rStyle w:val="Hyperlink"/>
@@ -6335,14 +5189,7 @@
           <w:rPr>
             <w:rStyle w:val="Hyperlink"/>
           </w:rPr>
-          <w:t>s</w:t>
-        </w:r>
-        <w:proofErr w:type="spellEnd"/>
-        <w:r>
-          <w:rPr>
-            <w:rStyle w:val="Hyperlink"/>
-          </w:rPr>
-          <w:t xml:space="preserve"> Hidden Battle: Insurance Agents Push State Regulation of Guides to New Marketplaces</w:t>
+          <w:t>s Hidden Battle: Insurance Agents Push State Regulation of Guides to New Marketplaces</w:t>
         </w:r>
       </w:hyperlink>
       <w:r>
@@ -6398,7 +5245,6 @@
         </w:rPr>
         <w:t xml:space="preserve"> </w:t>
       </w:r>
-      <w:proofErr w:type="gramStart"/>
       <w:r>
         <w:rPr>
           <w:i/>
@@ -6412,7 +5258,6 @@
         </w:rPr>
         <w:t xml:space="preserve"> 53: 107–121.</w:t>
       </w:r>
-      <w:proofErr w:type="gramEnd"/>
     </w:p>
     <w:p>
       <w:pPr>
@@ -6421,19 +5266,11 @@
           <w:color w:val="222222"/>
         </w:rPr>
       </w:pPr>
-      <w:proofErr w:type="spellStart"/>
       <w:r>
         <w:rPr>
           <w:color w:val="000000"/>
         </w:rPr>
-        <w:t>Lewin</w:t>
-      </w:r>
-      <w:proofErr w:type="spellEnd"/>
-      <w:r>
-        <w:rPr>
-          <w:color w:val="000000"/>
-        </w:rPr>
-        <w:t xml:space="preserve"> Group.  2013.  </w:t>
+        <w:t xml:space="preserve">Lewin Group.  2013.  </w:t>
       </w:r>
       <w:r>
         <w:rPr>
@@ -6447,21 +5284,7 @@
         <w:rPr>
           <w:color w:val="000000"/>
         </w:rPr>
-        <w:t xml:space="preserve"> Washington, DC: </w:t>
-      </w:r>
-      <w:proofErr w:type="spellStart"/>
-      <w:r>
-        <w:rPr>
-          <w:color w:val="000000"/>
-        </w:rPr>
-        <w:t>Lewin</w:t>
-      </w:r>
-      <w:proofErr w:type="spellEnd"/>
-      <w:r>
-        <w:rPr>
-          <w:color w:val="000000"/>
-        </w:rPr>
-        <w:t xml:space="preserve">. </w:t>
+        <w:t xml:space="preserve"> Washington, DC: Lewin. </w:t>
       </w:r>
       <w:hyperlink r:id="rId15" w:history="1">
         <w:r>
@@ -6483,11 +5306,7 @@
         <w:t xml:space="preserve">Lewis, D.C., S.K. Schneider and W. Jacoby.  2013.  “Governors or Legislators: Who Determines the Spending Priorities of State </w:t>
       </w:r>
       <w:r>
-        <w:t xml:space="preserve">Governments?”  Presented at the </w:t>
-      </w:r>
-      <w:proofErr w:type="gramStart"/>
-      <w:r>
-        <w:t>13</w:t>
+        <w:t>Governments?”  Presented at the 13</w:t>
       </w:r>
       <w:r>
         <w:rPr>
@@ -6496,11 +5315,7 @@
         <w:t xml:space="preserve">th  </w:t>
       </w:r>
       <w:r>
-        <w:t>State</w:t>
-      </w:r>
-      <w:proofErr w:type="gramEnd"/>
-      <w:r>
-        <w:t xml:space="preserve"> Politics and Policy Meeting, Iowa City, IA, May.</w:t>
+        <w:t>State Politics and Policy Meeting, Iowa City, IA, May.</w:t>
       </w:r>
     </w:p>
     <w:p>
@@ -6511,15 +5326,7 @@
         </w:rPr>
       </w:pPr>
       <w:r>
-        <w:t xml:space="preserve">Miller, Vic. 2011. “An Overview of Changes in the Federal Medical Assistance Percentages (FMAPs) for Medicaid.” </w:t>
-      </w:r>
-      <w:proofErr w:type="gramStart"/>
-      <w:r>
-        <w:t>Washington, D.C. Kaiser Family Foundation, Commission on Medicaid and the Uninsured, publication #8210.</w:t>
-      </w:r>
-      <w:proofErr w:type="gramEnd"/>
-      <w:r>
-        <w:t xml:space="preserve"> </w:t>
+        <w:t xml:space="preserve">Miller, Vic. 2011. “An Overview of Changes in the Federal Medical Assistance Percentages (FMAPs) for Medicaid.” Washington, D.C. Kaiser Family Foundation, Commission on Medicaid and the Uninsured, publication #8210. </w:t>
       </w:r>
       <w:hyperlink r:id="rId16" w:history="1">
         <w:r>
@@ -6534,19 +5341,11 @@
       <w:pPr>
         <w:pStyle w:val="References"/>
       </w:pPr>
-      <w:proofErr w:type="gramStart"/>
-      <w:r>
-        <w:rPr>
-          <w:color w:val="222222"/>
-        </w:rPr>
-        <w:t>National Association of State Budget Officers (NASBO).</w:t>
-      </w:r>
-      <w:proofErr w:type="gramEnd"/>
-      <w:r>
-        <w:rPr>
-          <w:color w:val="222222"/>
-        </w:rPr>
-        <w:t xml:space="preserve"> 2012.  </w:t>
+      <w:r>
+        <w:rPr>
+          <w:color w:val="222222"/>
+        </w:rPr>
+        <w:t xml:space="preserve">National Association of State Budget Officers (NASBO). 2012.  </w:t>
       </w:r>
       <w:r>
         <w:rPr>
@@ -6588,24 +5387,9 @@
       <w:pPr>
         <w:pStyle w:val="References"/>
       </w:pPr>
-      <w:proofErr w:type="gramStart"/>
-      <w:r>
-        <w:t>Nicholson-</w:t>
-      </w:r>
-      <w:proofErr w:type="spellStart"/>
-      <w:r>
-        <w:t>Crotty</w:t>
-      </w:r>
-      <w:proofErr w:type="spellEnd"/>
-      <w:r>
-        <w:t>, Sean.</w:t>
-      </w:r>
-      <w:proofErr w:type="gramEnd"/>
-      <w:r>
-        <w:t xml:space="preserve">  2012.  “Leaving Money on the Table:  Learning form Recent Refusals of Federal Grants in the American States.”  </w:t>
-      </w:r>
-      <w:proofErr w:type="spellStart"/>
-      <w:proofErr w:type="gramStart"/>
+      <w:r>
+        <w:t xml:space="preserve">Nicholson-Crotty, Sean.  2012.  “Leaving Money on the Table:  Learning form Recent Refusals of Federal Grants in the American States.”  </w:t>
+      </w:r>
       <w:r>
         <w:rPr>
           <w:i/>
@@ -6613,24 +5397,17 @@
         </w:rPr>
         <w:t>Publius</w:t>
       </w:r>
-      <w:proofErr w:type="spellEnd"/>
       <w:r>
         <w:t xml:space="preserve"> 42:  449-60.</w:t>
       </w:r>
-      <w:proofErr w:type="gramEnd"/>
     </w:p>
     <w:p>
       <w:pPr>
         <w:pStyle w:val="References"/>
       </w:pPr>
-      <w:proofErr w:type="gramStart"/>
       <w:r>
         <w:lastRenderedPageBreak/>
-        <w:t>Pear, Robert and J. David Goodman.</w:t>
-      </w:r>
-      <w:proofErr w:type="gramEnd"/>
-      <w:r>
-        <w:t xml:space="preserve">  2009.  “Governors</w:t>
+        <w:t>Pear, Robert and J. David Goodman.  2009.  “Governors</w:t>
       </w:r>
       <w:r>
         <w:t>’</w:t>
@@ -6656,11 +5433,9 @@
           <w:t>www.nytimes.com/2009/02/23/us/politics/23governors.html?pagewanted=all&amp;_r=0</w:t>
         </w:r>
       </w:hyperlink>
-      <w:proofErr w:type="gramStart"/>
       <w:r>
         <w:t xml:space="preserve"> .</w:t>
       </w:r>
-      <w:proofErr w:type="gramEnd"/>
     </w:p>
     <w:p>
       <w:pPr>
@@ -6675,7 +5450,6 @@
         </w:rPr>
         <w:t xml:space="preserve">Rainey, Carlisle. Forthcoming. “Arguing for a Negligible Effect.”  </w:t>
       </w:r>
-      <w:proofErr w:type="gramStart"/>
       <w:r>
         <w:rPr>
           <w:i/>
@@ -6687,21 +5461,7 @@
         <w:rPr>
           <w:color w:val="222222"/>
         </w:rPr>
-        <w:t>.</w:t>
-      </w:r>
-      <w:proofErr w:type="gramEnd"/>
-      <w:r>
-        <w:rPr>
-          <w:color w:val="222222"/>
-        </w:rPr>
-        <w:t xml:space="preserve"> </w:t>
-      </w:r>
-      <w:proofErr w:type="gramStart"/>
-      <w:r>
-        <w:rPr>
-          <w:color w:val="222222"/>
-        </w:rPr>
-        <w:t xml:space="preserve">Available at </w:t>
+        <w:t xml:space="preserve">. Available at </w:t>
       </w:r>
       <w:hyperlink r:id="rId19" w:history="1">
         <w:r>
@@ -6717,7 +5477,6 @@
         </w:rPr>
         <w:t>.</w:t>
       </w:r>
-      <w:proofErr w:type="gramEnd"/>
     </w:p>
     <w:p>
       <w:pPr>
@@ -6736,14 +5495,7 @@
         <w:rPr>
           <w:color w:val="222222"/>
         </w:rPr>
-        <w:t xml:space="preserve">.” Working Paper. </w:t>
-      </w:r>
-      <w:proofErr w:type="gramStart"/>
-      <w:r>
-        <w:rPr>
-          <w:color w:val="222222"/>
-        </w:rPr>
-        <w:t xml:space="preserve">Available at </w:t>
+        <w:t xml:space="preserve">.” Working Paper. Available at </w:t>
       </w:r>
       <w:hyperlink r:id="rId20" w:history="1">
         <w:r>
@@ -6759,36 +5511,25 @@
         </w:rPr>
         <w:t>.</w:t>
       </w:r>
-      <w:proofErr w:type="gramEnd"/>
     </w:p>
     <w:p>
       <w:pPr>
         <w:pStyle w:val="References"/>
       </w:pPr>
       <w:r>
-        <w:t xml:space="preserve">Rigby, Elizabeth.  </w:t>
-      </w:r>
-      <w:proofErr w:type="gramStart"/>
-      <w:r>
-        <w:t xml:space="preserve">2012.  “State Resistance to </w:t>
+        <w:t xml:space="preserve">Rigby, Elizabeth.  2012.  “State Resistance to </w:t>
       </w:r>
       <w:r>
         <w:t>‘</w:t>
       </w:r>
-      <w:proofErr w:type="spellStart"/>
       <w:r>
         <w:t>Obamacare</w:t>
       </w:r>
-      <w:proofErr w:type="spellEnd"/>
       <w:r>
         <w:t>’</w:t>
       </w:r>
       <w:r>
-        <w:t>”.</w:t>
-      </w:r>
-      <w:proofErr w:type="gramEnd"/>
-      <w:r>
-        <w:t xml:space="preserve">  </w:t>
+        <w:t xml:space="preserve">”.  </w:t>
       </w:r>
       <w:r>
         <w:rPr>
@@ -6859,27 +5600,7 @@
         <w:pStyle w:val="References"/>
       </w:pPr>
       <w:r>
-        <w:t xml:space="preserve">Singer, </w:t>
-      </w:r>
-      <w:proofErr w:type="spellStart"/>
-      <w:r>
-        <w:t>Alyne</w:t>
-      </w:r>
-      <w:proofErr w:type="spellEnd"/>
-      <w:r>
-        <w:t xml:space="preserve">. 2013. “Ten Myths about the </w:t>
-      </w:r>
-      <w:proofErr w:type="spellStart"/>
-      <w:r>
-        <w:t>Obamacare</w:t>
-      </w:r>
-      <w:proofErr w:type="spellEnd"/>
-      <w:r>
-        <w:t xml:space="preserve"> Medicaid Expansion.” </w:t>
-      </w:r>
-      <w:proofErr w:type="gramStart"/>
-      <w:r>
-        <w:t xml:space="preserve">Heritage Foundation Foundry blog, </w:t>
+        <w:t xml:space="preserve">Singer, Alyne. 2013. “Ten Myths about the Obamacare Medicaid Expansion.” Heritage Foundation Foundry blog, </w:t>
       </w:r>
       <w:hyperlink r:id="rId22" w:history="1">
         <w:r>
@@ -6890,11 +5611,7 @@
         </w:r>
       </w:hyperlink>
       <w:r>
-        <w:t>.</w:t>
-      </w:r>
-      <w:proofErr w:type="gramEnd"/>
-      <w:r>
-        <w:t xml:space="preserve"> </w:t>
+        <w:t xml:space="preserve">. </w:t>
       </w:r>
     </w:p>
     <w:p>
@@ -6904,48 +5621,11 @@
           <w:color w:val="222222"/>
         </w:rPr>
       </w:pPr>
-      <w:proofErr w:type="spellStart"/>
-      <w:proofErr w:type="gramStart"/>
-      <w:r>
-        <w:rPr>
-          <w:color w:val="222222"/>
-        </w:rPr>
-        <w:t>Soss</w:t>
-      </w:r>
-      <w:proofErr w:type="spellEnd"/>
-      <w:r>
-        <w:rPr>
-          <w:color w:val="222222"/>
-        </w:rPr>
-        <w:t xml:space="preserve">, J., S. </w:t>
-      </w:r>
-      <w:proofErr w:type="spellStart"/>
-      <w:r>
-        <w:rPr>
-          <w:color w:val="222222"/>
-        </w:rPr>
-        <w:t>Schram</w:t>
-      </w:r>
-      <w:proofErr w:type="spellEnd"/>
-      <w:r>
-        <w:rPr>
-          <w:color w:val="222222"/>
-        </w:rPr>
-        <w:t xml:space="preserve">, T. </w:t>
-      </w:r>
-      <w:proofErr w:type="spellStart"/>
-      <w:r>
-        <w:rPr>
-          <w:color w:val="222222"/>
-        </w:rPr>
-        <w:t>Vartanian</w:t>
-      </w:r>
-      <w:proofErr w:type="spellEnd"/>
-      <w:r>
-        <w:rPr>
-          <w:color w:val="222222"/>
-        </w:rPr>
-        <w:t xml:space="preserve"> and E. O</w:t>
+      <w:r>
+        <w:rPr>
+          <w:color w:val="222222"/>
+        </w:rPr>
+        <w:t>Soss, J., S. Schram, T. Vartanian and E. O</w:t>
       </w:r>
       <w:r>
         <w:rPr>
@@ -6957,14 +5637,7 @@
         <w:rPr>
           <w:color w:val="222222"/>
         </w:rPr>
-        <w:t>Brien.</w:t>
-      </w:r>
-      <w:proofErr w:type="gramEnd"/>
-      <w:r>
-        <w:rPr>
-          <w:color w:val="222222"/>
-        </w:rPr>
-        <w:t xml:space="preserve">  2001.  “Setting the Terms of Relief:  Explaining State Policy Choices in the Devolution.”  </w:t>
+        <w:t xml:space="preserve">Brien.  2001.  “Setting the Terms of Relief:  Explaining State Policy Choices in the Devolution.”  </w:t>
       </w:r>
       <w:r>
         <w:rPr>
@@ -6987,103 +5660,11 @@
           <w:color w:val="222222"/>
         </w:rPr>
       </w:pPr>
-      <w:proofErr w:type="spellStart"/>
-      <w:r>
-        <w:rPr>
-          <w:color w:val="222222"/>
-        </w:rPr>
-        <w:t>Strobl</w:t>
-      </w:r>
-      <w:proofErr w:type="spellEnd"/>
-      <w:r>
-        <w:rPr>
-          <w:color w:val="222222"/>
-        </w:rPr>
-        <w:t xml:space="preserve">, </w:t>
-      </w:r>
-      <w:proofErr w:type="spellStart"/>
-      <w:r>
-        <w:rPr>
-          <w:color w:val="222222"/>
-        </w:rPr>
-        <w:t>Carolin</w:t>
-      </w:r>
-      <w:proofErr w:type="spellEnd"/>
-      <w:r>
-        <w:rPr>
-          <w:color w:val="222222"/>
-        </w:rPr>
-        <w:t xml:space="preserve">, Anne-Laure </w:t>
-      </w:r>
-      <w:proofErr w:type="spellStart"/>
-      <w:r>
-        <w:rPr>
-          <w:color w:val="222222"/>
-        </w:rPr>
-        <w:t>Boulesteix</w:t>
-      </w:r>
-      <w:proofErr w:type="spellEnd"/>
-      <w:r>
-        <w:rPr>
-          <w:color w:val="222222"/>
-        </w:rPr>
-        <w:t xml:space="preserve">, </w:t>
-      </w:r>
-      <w:proofErr w:type="spellStart"/>
-      <w:r>
-        <w:rPr>
-          <w:color w:val="222222"/>
-        </w:rPr>
-        <w:t>Achim</w:t>
-      </w:r>
-      <w:proofErr w:type="spellEnd"/>
-      <w:r>
-        <w:rPr>
-          <w:color w:val="222222"/>
-        </w:rPr>
-        <w:t xml:space="preserve"> </w:t>
-      </w:r>
-      <w:proofErr w:type="spellStart"/>
-      <w:r>
-        <w:rPr>
-          <w:color w:val="222222"/>
-        </w:rPr>
-        <w:t>Zeileis</w:t>
-      </w:r>
-      <w:proofErr w:type="spellEnd"/>
-      <w:r>
-        <w:rPr>
-          <w:color w:val="222222"/>
-        </w:rPr>
-        <w:t xml:space="preserve">, and </w:t>
-      </w:r>
-      <w:proofErr w:type="spellStart"/>
-      <w:r>
-        <w:rPr>
-          <w:color w:val="222222"/>
-        </w:rPr>
-        <w:t>Torsten</w:t>
-      </w:r>
-      <w:proofErr w:type="spellEnd"/>
-      <w:r>
-        <w:rPr>
-          <w:color w:val="222222"/>
-        </w:rPr>
-        <w:t xml:space="preserve"> </w:t>
-      </w:r>
-      <w:proofErr w:type="spellStart"/>
-      <w:r>
-        <w:rPr>
-          <w:color w:val="222222"/>
-        </w:rPr>
-        <w:t>Hothorn</w:t>
-      </w:r>
-      <w:proofErr w:type="spellEnd"/>
-      <w:r>
-        <w:rPr>
-          <w:color w:val="222222"/>
-        </w:rPr>
-        <w:t xml:space="preserve">. 2007 “Bias in Random Forest Variable Importance Measures. Illustrations, Sources, and a Solution.” </w:t>
+      <w:r>
+        <w:rPr>
+          <w:color w:val="222222"/>
+        </w:rPr>
+        <w:t xml:space="preserve">Strobl, Carolin, Anne-Laure Boulesteix, Achim Zeileis, and Torsten Hothorn. 2007 “Bias in Random Forest Variable Importance Measures. Illustrations, Sources, and a Solution.” </w:t>
       </w:r>
       <w:r>
         <w:rPr>
@@ -7096,21 +5677,7 @@
         <w:rPr>
           <w:color w:val="222222"/>
         </w:rPr>
-        <w:t xml:space="preserve"> 8(1)</w:t>
-      </w:r>
-      <w:proofErr w:type="gramStart"/>
-      <w:r>
-        <w:rPr>
-          <w:color w:val="222222"/>
-        </w:rPr>
-        <w:t>:25</w:t>
-      </w:r>
-      <w:proofErr w:type="gramEnd"/>
-      <w:r>
-        <w:rPr>
-          <w:color w:val="222222"/>
-        </w:rPr>
-        <w:t>.</w:t>
+        <w:t xml:space="preserve"> 8(1):25.</w:t>
       </w:r>
     </w:p>
     <w:p>
@@ -7122,21 +5689,12 @@
           <w:color w:val="222222"/>
         </w:rPr>
       </w:pPr>
-      <w:proofErr w:type="spellStart"/>
-      <w:r>
-        <w:rPr>
-          <w:color w:val="222222"/>
-        </w:rPr>
-        <w:t>Stuber</w:t>
-      </w:r>
-      <w:proofErr w:type="spellEnd"/>
-      <w:r>
-        <w:rPr>
-          <w:color w:val="222222"/>
-        </w:rPr>
-        <w:t xml:space="preserve">, Jennifer and Elizabeth Bradley. 2005.  “Barriers to Medicaid Enrollment:  Who is at Risk?”  </w:t>
-      </w:r>
-      <w:proofErr w:type="gramStart"/>
+      <w:r>
+        <w:rPr>
+          <w:color w:val="222222"/>
+        </w:rPr>
+        <w:t xml:space="preserve">Stuber, Jennifer and Elizabeth Bradley. 2005.  “Barriers to Medicaid Enrollment:  Who is at Risk?”  </w:t>
+      </w:r>
       <w:r>
         <w:rPr>
           <w:i/>
@@ -7159,27 +5717,13 @@
         </w:rPr>
         <w:t>.</w:t>
       </w:r>
-      <w:proofErr w:type="gramEnd"/>
     </w:p>
     <w:p>
       <w:pPr>
         <w:pStyle w:val="References"/>
       </w:pPr>
-      <w:proofErr w:type="spellStart"/>
-      <w:r>
-        <w:t>Tausanovitch</w:t>
-      </w:r>
-      <w:proofErr w:type="spellEnd"/>
-      <w:r>
-        <w:t xml:space="preserve">, Chris and Christopher </w:t>
-      </w:r>
-      <w:proofErr w:type="spellStart"/>
-      <w:r>
-        <w:t>Warshaw</w:t>
-      </w:r>
-      <w:proofErr w:type="spellEnd"/>
-      <w:r>
-        <w:t xml:space="preserve">.  2013.  “Measuring Constituent Preferences in Congress, State Legislatures, and Cities.”  </w:t>
+      <w:r>
+        <w:t xml:space="preserve">Tausanovitch, Chris and Christopher Warshaw.  2013.  “Measuring Constituent Preferences in Congress, State Legislatures, and Cities.”  </w:t>
       </w:r>
       <w:r>
         <w:rPr>
@@ -7219,23 +5763,7 @@
         </w:rPr>
       </w:pPr>
       <w:r>
-        <w:t>Tax Foundation. 2012. “Monday Map:  Federal Aid to State Budgets.” Taxfoundation.org/blog/</w:t>
-      </w:r>
-      <w:proofErr w:type="spellStart"/>
-      <w:r>
-        <w:t>monday</w:t>
-      </w:r>
-      <w:proofErr w:type="spellEnd"/>
-      <w:r>
-        <w:t>-map-federal-aid-state-</w:t>
-      </w:r>
-      <w:proofErr w:type="gramStart"/>
-      <w:r>
-        <w:t>budgets .</w:t>
-      </w:r>
-      <w:proofErr w:type="gramEnd"/>
-      <w:r>
-        <w:t xml:space="preserve">  </w:t>
+        <w:t xml:space="preserve">Tax Foundation. 2012. “Monday Map:  Federal Aid to State Budgets.” Taxfoundation.org/blog/monday-map-federal-aid-state-budgets .  </w:t>
       </w:r>
       <w:r>
         <w:rPr>
@@ -7255,37 +5783,12 @@
           <w:color w:val="222222"/>
         </w:rPr>
       </w:pPr>
-      <w:proofErr w:type="spellStart"/>
       <w:r>
         <w:rPr>
           <w:iCs/>
           <w:color w:val="222222"/>
         </w:rPr>
-        <w:t>Tausanovitch</w:t>
-      </w:r>
-      <w:proofErr w:type="spellEnd"/>
-      <w:r>
-        <w:rPr>
-          <w:iCs/>
-          <w:color w:val="222222"/>
-        </w:rPr>
-        <w:t xml:space="preserve">, Chris and Christopher </w:t>
-      </w:r>
-      <w:proofErr w:type="spellStart"/>
-      <w:r>
-        <w:rPr>
-          <w:iCs/>
-          <w:color w:val="222222"/>
-        </w:rPr>
-        <w:t>Warshaw</w:t>
-      </w:r>
-      <w:proofErr w:type="spellEnd"/>
-      <w:r>
-        <w:rPr>
-          <w:iCs/>
-          <w:color w:val="222222"/>
-        </w:rPr>
-        <w:t xml:space="preserve">. 2013. “Measuring Constituent Preferences in Congress, State Legislatures, and Cities.” </w:t>
+        <w:t xml:space="preserve">Tausanovitch, Chris and Christopher Warshaw. 2013. “Measuring Constituent Preferences in Congress, State Legislatures, and Cities.” </w:t>
       </w:r>
       <w:r>
         <w:rPr>
@@ -7311,15 +5814,7 @@
         </w:rPr>
       </w:pPr>
       <w:r>
-        <w:t xml:space="preserve">Todd, Susan R. and Benjamin D. </w:t>
-      </w:r>
-      <w:proofErr w:type="spellStart"/>
-      <w:r>
-        <w:t>Sommers</w:t>
-      </w:r>
-      <w:proofErr w:type="spellEnd"/>
-      <w:r>
-        <w:t xml:space="preserve">.  2012.  “Overview of the Uninsured in the United States: A Summary of the 2012 Current Population Survey Report.”  U.S. Department of </w:t>
+        <w:t xml:space="preserve">Todd, Susan R. and Benjamin D. Sommers.  2012.  “Overview of the Uninsured in the United States: A Summary of the 2012 Current Population Survey Report.”  U.S. Department of </w:t>
       </w:r>
       <w:r>
         <w:lastRenderedPageBreak/>
@@ -7341,19 +5836,11 @@
           <w:color w:val="222222"/>
         </w:rPr>
       </w:pPr>
-      <w:proofErr w:type="gramStart"/>
-      <w:r>
-        <w:rPr>
-          <w:color w:val="222222"/>
-        </w:rPr>
-        <w:t>Train, Kenneth.</w:t>
-      </w:r>
-      <w:proofErr w:type="gramEnd"/>
-      <w:r>
-        <w:rPr>
-          <w:color w:val="222222"/>
-        </w:rPr>
-        <w:t xml:space="preserve"> 2009. </w:t>
+      <w:r>
+        <w:rPr>
+          <w:color w:val="222222"/>
+        </w:rPr>
+        <w:t xml:space="preserve">Train, Kenneth. 2009. </w:t>
       </w:r>
       <w:r>
         <w:rPr>
@@ -7366,16 +5853,8 @@
         <w:rPr>
           <w:color w:val="222222"/>
         </w:rPr>
-        <w:t xml:space="preserve">. </w:t>
-      </w:r>
-      <w:proofErr w:type="gramStart"/>
-      <w:r>
-        <w:rPr>
-          <w:color w:val="222222"/>
-        </w:rPr>
-        <w:t>Cambridge University Press.</w:t>
-      </w:r>
-      <w:proofErr w:type="gramEnd"/>
+        <w:t>. Cambridge University Press.</w:t>
+      </w:r>
     </w:p>
     <w:p>
       <w:pPr>
@@ -7384,19 +5863,11 @@
           <w:color w:val="222222"/>
         </w:rPr>
       </w:pPr>
-      <w:proofErr w:type="spellStart"/>
-      <w:r>
-        <w:rPr>
-          <w:color w:val="222222"/>
-        </w:rPr>
-        <w:t>Weissert</w:t>
-      </w:r>
-      <w:proofErr w:type="spellEnd"/>
-      <w:r>
-        <w:rPr>
-          <w:color w:val="222222"/>
-        </w:rPr>
-        <w:t xml:space="preserve">, Carol.  1992.  "Medicaid in the 1990s: Trends, Innovations and the Future of the </w:t>
+      <w:r>
+        <w:rPr>
+          <w:color w:val="222222"/>
+        </w:rPr>
+        <w:t xml:space="preserve">Weissert, Carol.  1992.  "Medicaid in the 1990s: Trends, Innovations and the Future of the </w:t>
       </w:r>
       <w:r>
         <w:rPr>
@@ -7422,7 +5893,6 @@
         </w:rPr>
         <w:t xml:space="preserve"> of State Budgets." </w:t>
       </w:r>
-      <w:proofErr w:type="spellStart"/>
       <w:r>
         <w:rPr>
           <w:i/>
@@ -7431,26 +5901,11 @@
         </w:rPr>
         <w:t>Publius</w:t>
       </w:r>
-      <w:proofErr w:type="spellEnd"/>
-      <w:r>
-        <w:rPr>
-          <w:color w:val="222222"/>
-        </w:rPr>
-        <w:t xml:space="preserve"> 22 (3)</w:t>
-      </w:r>
-      <w:proofErr w:type="gramStart"/>
-      <w:r>
-        <w:rPr>
-          <w:color w:val="222222"/>
-        </w:rPr>
-        <w:t>:93</w:t>
-      </w:r>
-      <w:proofErr w:type="gramEnd"/>
-      <w:r>
-        <w:rPr>
-          <w:color w:val="222222"/>
-        </w:rPr>
-        <w:t>-109.</w:t>
+      <w:r>
+        <w:rPr>
+          <w:color w:val="222222"/>
+        </w:rPr>
+        <w:t xml:space="preserve"> 22 (3):93-109.</w:t>
       </w:r>
     </w:p>
     <w:p>
@@ -7460,33 +5915,11 @@
           <w:color w:val="222222"/>
         </w:rPr>
       </w:pPr>
-      <w:proofErr w:type="spellStart"/>
-      <w:r>
-        <w:rPr>
-          <w:color w:val="222222"/>
-        </w:rPr>
-        <w:t>Weissert</w:t>
-      </w:r>
-      <w:proofErr w:type="spellEnd"/>
-      <w:r>
-        <w:rPr>
-          <w:color w:val="222222"/>
-        </w:rPr>
-        <w:t xml:space="preserve">, Carol and Daniel </w:t>
-      </w:r>
-      <w:proofErr w:type="spellStart"/>
-      <w:r>
-        <w:rPr>
-          <w:color w:val="222222"/>
-        </w:rPr>
-        <w:t>Scheller</w:t>
-      </w:r>
-      <w:proofErr w:type="spellEnd"/>
-      <w:r>
-        <w:rPr>
-          <w:color w:val="222222"/>
-        </w:rPr>
-        <w:t xml:space="preserve">.  2008.  “Learning from the States? Federalism and National Health Policy.” </w:t>
+      <w:r>
+        <w:rPr>
+          <w:color w:val="222222"/>
+        </w:rPr>
+        <w:t xml:space="preserve">Weissert, Carol and Daniel Scheller.  2008.  “Learning from the States? Federalism and National Health Policy.” </w:t>
       </w:r>
       <w:r>
         <w:rPr>
@@ -7510,7 +5943,6 @@
           <w:color w:val="222222"/>
         </w:rPr>
       </w:pPr>
-      <w:proofErr w:type="gramStart"/>
       <w:r>
         <w:rPr>
           <w:color w:val="222222"/>
@@ -7551,14 +5983,7 @@
         <w:rPr>
           <w:color w:val="222222"/>
         </w:rPr>
-        <w:t>McIver.</w:t>
-      </w:r>
-      <w:proofErr w:type="gramEnd"/>
-      <w:r>
-        <w:rPr>
-          <w:color w:val="222222"/>
-        </w:rPr>
-        <w:t xml:space="preserve">  1987.  “</w:t>
+        <w:t>McIver.  1987.  “</w:t>
       </w:r>
       <w:r>
         <w:rPr>
@@ -7633,37 +6058,20 @@
       </w:pPr>
       <w:bookmarkStart w:id="9" w:name="_Ref263016655"/>
       <w:bookmarkStart w:id="10" w:name="_Ref263016589"/>
-      <w:proofErr w:type="gramStart"/>
       <w:r>
         <w:t xml:space="preserve">Table </w:t>
       </w:r>
-      <w:proofErr w:type="gramEnd"/>
-      <w:r>
-        <w:fldChar w:fldCharType="begin"/>
-      </w:r>
-      <w:r>
-        <w:instrText xml:space="preserve"> SEQ Table \* ARABIC </w:instrText>
-      </w:r>
-      <w:r>
-        <w:fldChar w:fldCharType="separate"/>
-      </w:r>
-      <w:r>
-        <w:rPr>
-          <w:noProof/>
-        </w:rPr>
-        <w:t>1</w:t>
-      </w:r>
-      <w:r>
-        <w:fldChar w:fldCharType="end"/>
-      </w:r>
+      <w:fldSimple w:instr=" SEQ Table \* ARABIC ">
+        <w:r>
+          <w:rPr>
+            <w:noProof/>
+          </w:rPr>
+          <w:t>1</w:t>
+        </w:r>
+      </w:fldSimple>
       <w:bookmarkEnd w:id="9"/>
-      <w:proofErr w:type="gramStart"/>
-      <w:r>
-        <w:t>.</w:t>
-      </w:r>
-      <w:proofErr w:type="gramEnd"/>
-      <w:r>
-        <w:t xml:space="preserve"> Governors</w:t>
+      <w:r>
+        <w:t>. Governors</w:t>
       </w:r>
       <w:r>
         <w:t>’</w:t>
@@ -7872,14 +6280,27 @@
         <w:lastRenderedPageBreak/>
         <w:t xml:space="preserve">Table </w:t>
       </w:r>
-      <w:fldSimple w:instr=" SEQ Table \* ARABIC ">
-        <w:r>
-          <w:rPr>
-            <w:noProof/>
-          </w:rPr>
-          <w:t>2</w:t>
-        </w:r>
-      </w:fldSimple>
+      <w:r>
+        <w:fldChar w:fldCharType="begin"/>
+      </w:r>
+      <w:r>
+        <w:instrText xml:space="preserve"> SEQ Table \* ARABIC </w:instrText>
+      </w:r>
+      <w:r>
+        <w:fldChar w:fldCharType="separate"/>
+      </w:r>
+      <w:r>
+        <w:rPr>
+          <w:noProof/>
+        </w:rPr>
+        <w:t>2</w:t>
+      </w:r>
+      <w:r>
+        <w:rPr>
+          <w:noProof/>
+        </w:rPr>
+        <w:fldChar w:fldCharType="end"/>
+      </w:r>
       <w:bookmarkEnd w:id="11"/>
       <w:r>
         <w:t xml:space="preserve">: Evidence for the Main Hypotheses </w:t>
@@ -8274,15 +6695,7 @@
         <w:t>Notice that we have at least weak evidence for each of the political hypotheses, but the evidence for the Needs Hypothesis remains ambiguous.</w:t>
       </w:r>
       <w:r>
-        <w:t xml:space="preserve"> The </w:t>
-      </w:r>
-      <w:proofErr w:type="gramStart"/>
-      <w:r>
-        <w:t>probability of the research hypothesis given the data are</w:t>
-      </w:r>
-      <w:proofErr w:type="gramEnd"/>
-      <w:r>
-        <w:t xml:space="preserve"> calculated by simply computing the proportion of the MCMC draws that have the correct sign (i.e., consistent with the research hypothesis)</w:t>
+        <w:t xml:space="preserve"> The probability of the research hypothesis given the data are calculated by simply computing the proportion of the MCMC draws that have the correct sign (i.e., consistent with the research hypothesis)</w:t>
       </w:r>
       <w:r>
         <w:t>. Because our sample is quite small, we interpret p</w:t>
@@ -8294,15 +6707,7 @@
         <w:t xml:space="preserve"> </w:t>
       </w:r>
       <w:r>
-        <w:t xml:space="preserve">(comparable to the </w:t>
-      </w:r>
-      <w:proofErr w:type="spellStart"/>
-      <w:r>
-        <w:t>frequentist</w:t>
-      </w:r>
-      <w:proofErr w:type="spellEnd"/>
-      <w:r>
-        <w:t xml:space="preserve"> </w:t>
+        <w:t xml:space="preserve">(comparable to the frequentist </w:t>
       </w:r>
       <m:oMath>
         <m:r>
@@ -8332,14 +6737,27 @@
         <w:lastRenderedPageBreak/>
         <w:t xml:space="preserve">Table </w:t>
       </w:r>
-      <w:fldSimple w:instr=" SEQ Table \* ARABIC ">
-        <w:r>
-          <w:rPr>
-            <w:noProof/>
-          </w:rPr>
-          <w:t>3</w:t>
-        </w:r>
-      </w:fldSimple>
+      <w:r>
+        <w:fldChar w:fldCharType="begin"/>
+      </w:r>
+      <w:r>
+        <w:instrText xml:space="preserve"> SEQ Table \* ARABIC </w:instrText>
+      </w:r>
+      <w:r>
+        <w:fldChar w:fldCharType="separate"/>
+      </w:r>
+      <w:r>
+        <w:rPr>
+          <w:noProof/>
+        </w:rPr>
+        <w:t>3</w:t>
+      </w:r>
+      <w:r>
+        <w:rPr>
+          <w:noProof/>
+        </w:rPr>
+        <w:fldChar w:fldCharType="end"/>
+      </w:r>
       <w:bookmarkEnd w:id="12"/>
       <w:r>
         <w:t xml:space="preserve">: </w:t>
@@ -8777,14 +7195,27 @@
       <w:r>
         <w:t xml:space="preserve">Table </w:t>
       </w:r>
-      <w:fldSimple w:instr=" SEQ Table \* ARABIC ">
-        <w:r>
-          <w:rPr>
-            <w:noProof/>
-          </w:rPr>
-          <w:t>4</w:t>
-        </w:r>
-      </w:fldSimple>
+      <w:r>
+        <w:fldChar w:fldCharType="begin"/>
+      </w:r>
+      <w:r>
+        <w:instrText xml:space="preserve"> SEQ Table \* ARABIC </w:instrText>
+      </w:r>
+      <w:r>
+        <w:fldChar w:fldCharType="separate"/>
+      </w:r>
+      <w:r>
+        <w:rPr>
+          <w:noProof/>
+        </w:rPr>
+        <w:t>4</w:t>
+      </w:r>
+      <w:r>
+        <w:rPr>
+          <w:noProof/>
+        </w:rPr>
+        <w:fldChar w:fldCharType="end"/>
+      </w:r>
       <w:bookmarkEnd w:id="13"/>
       <w:r>
         <w:t>: Evidence for the Main Hypotheses Using Alternative Measures</w:t>
@@ -10978,27 +9409,7 @@
                 <w:sz w:val="16"/>
                 <w:szCs w:val="16"/>
               </w:rPr>
-              <w:t>(</w:t>
-            </w:r>
-            <w:proofErr w:type="gramStart"/>
-            <w:r>
-              <w:rPr>
-                <w:rFonts w:ascii="Times New Roman" w:hAnsi="Times New Roman" w:cs="Times New Roman"/>
-                <w:i w:val="0"/>
-                <w:sz w:val="16"/>
-                <w:szCs w:val="16"/>
-              </w:rPr>
-              <w:t>as</w:t>
-            </w:r>
-            <w:proofErr w:type="gramEnd"/>
-            <w:r>
-              <w:rPr>
-                <w:rFonts w:ascii="Times New Roman" w:hAnsi="Times New Roman" w:cs="Times New Roman"/>
-                <w:i w:val="0"/>
-                <w:sz w:val="16"/>
-                <w:szCs w:val="16"/>
-              </w:rPr>
-              <w:t xml:space="preserve"> separate variables in the model)</w:t>
+              <w:t>(as separate variables in the model)</w:t>
             </w:r>
           </w:p>
         </w:tc>
@@ -12428,14 +10839,27 @@
       <w:r>
         <w:t xml:space="preserve">Table </w:t>
       </w:r>
-      <w:fldSimple w:instr=" SEQ Table \* ARABIC ">
-        <w:r>
-          <w:rPr>
-            <w:noProof/>
-          </w:rPr>
-          <w:t>5</w:t>
-        </w:r>
-      </w:fldSimple>
+      <w:r>
+        <w:fldChar w:fldCharType="begin"/>
+      </w:r>
+      <w:r>
+        <w:instrText xml:space="preserve"> SEQ Table \* ARABIC </w:instrText>
+      </w:r>
+      <w:r>
+        <w:fldChar w:fldCharType="separate"/>
+      </w:r>
+      <w:r>
+        <w:rPr>
+          <w:noProof/>
+        </w:rPr>
+        <w:t>5</w:t>
+      </w:r>
+      <w:r>
+        <w:rPr>
+          <w:noProof/>
+        </w:rPr>
+        <w:fldChar w:fldCharType="end"/>
+      </w:r>
       <w:bookmarkEnd w:id="14"/>
       <w:r>
         <w:t>: Evidence that Politics Matters More Than Need for Alternative Measures of Need</w:t>
@@ -13068,14 +11492,27 @@
       <w:r>
         <w:t xml:space="preserve">Figure </w:t>
       </w:r>
-      <w:fldSimple w:instr=" SEQ Figure \* ARABIC ">
-        <w:r>
-          <w:rPr>
-            <w:noProof/>
-          </w:rPr>
-          <w:t>1</w:t>
-        </w:r>
-      </w:fldSimple>
+      <w:r>
+        <w:fldChar w:fldCharType="begin"/>
+      </w:r>
+      <w:r>
+        <w:instrText xml:space="preserve"> SEQ Figure \* ARABIC </w:instrText>
+      </w:r>
+      <w:r>
+        <w:fldChar w:fldCharType="separate"/>
+      </w:r>
+      <w:r>
+        <w:rPr>
+          <w:noProof/>
+        </w:rPr>
+        <w:t>1</w:t>
+      </w:r>
+      <w:r>
+        <w:rPr>
+          <w:noProof/>
+        </w:rPr>
+        <w:fldChar w:fldCharType="end"/>
+      </w:r>
       <w:bookmarkEnd w:id="16"/>
       <w:bookmarkEnd w:id="15"/>
       <w:r>
@@ -13178,26 +11615,31 @@
         <w:lastRenderedPageBreak/>
         <w:t xml:space="preserve">Figure </w:t>
       </w:r>
-      <w:fldSimple w:instr=" SEQ Figure \* ARABIC ">
-        <w:r>
-          <w:rPr>
-            <w:noProof/>
-          </w:rPr>
-          <w:t>2</w:t>
-        </w:r>
-      </w:fldSimple>
+      <w:r>
+        <w:fldChar w:fldCharType="begin"/>
+      </w:r>
+      <w:r>
+        <w:instrText xml:space="preserve"> SEQ Figure \* ARABIC </w:instrText>
+      </w:r>
+      <w:r>
+        <w:fldChar w:fldCharType="separate"/>
+      </w:r>
+      <w:r>
+        <w:rPr>
+          <w:noProof/>
+        </w:rPr>
+        <w:t>2</w:t>
+      </w:r>
+      <w:r>
+        <w:rPr>
+          <w:noProof/>
+        </w:rPr>
+        <w:fldChar w:fldCharType="end"/>
+      </w:r>
       <w:bookmarkEnd w:id="18"/>
       <w:bookmarkEnd w:id="19"/>
       <w:r>
-        <w:t xml:space="preserve">: Coefficient Estimates for a </w:t>
-      </w:r>
-      <w:proofErr w:type="spellStart"/>
-      <w:r>
-        <w:t>Logit</w:t>
-      </w:r>
-      <w:proofErr w:type="spellEnd"/>
-      <w:r>
-        <w:t xml:space="preserve"> Model of Opposition to the Expansion</w:t>
+        <w:t>: Coefficient Estimates for a Logit Model of Opposition to the Expansion</w:t>
       </w:r>
       <w:bookmarkEnd w:id="20"/>
     </w:p>
@@ -13275,14 +11717,27 @@
         <w:lastRenderedPageBreak/>
         <w:t xml:space="preserve">Figure </w:t>
       </w:r>
-      <w:fldSimple w:instr=" SEQ Figure \* ARABIC ">
-        <w:r>
-          <w:rPr>
-            <w:noProof/>
-          </w:rPr>
-          <w:t>3</w:t>
-        </w:r>
-      </w:fldSimple>
+      <w:r>
+        <w:fldChar w:fldCharType="begin"/>
+      </w:r>
+      <w:r>
+        <w:instrText xml:space="preserve"> SEQ Figure \* ARABIC </w:instrText>
+      </w:r>
+      <w:r>
+        <w:fldChar w:fldCharType="separate"/>
+      </w:r>
+      <w:r>
+        <w:rPr>
+          <w:noProof/>
+        </w:rPr>
+        <w:t>3</w:t>
+      </w:r>
+      <w:r>
+        <w:rPr>
+          <w:noProof/>
+        </w:rPr>
+        <w:fldChar w:fldCharType="end"/>
+      </w:r>
       <w:bookmarkEnd w:id="21"/>
       <w:r>
         <w:t>: Bootstrapped Variable Importance from Random Forests</w:t>
@@ -13476,7 +11931,7 @@
         <w:noProof/>
         <w:color w:val="000000"/>
       </w:rPr>
-      <w:t>24</w:t>
+      <w:t>4</w:t>
     </w:r>
     <w:r>
       <w:rPr>
@@ -13562,26 +12017,28 @@
           <w:rPr>
             <w:rStyle w:val="Hyperlink"/>
           </w:rPr>
-          <w:t>/</w:t>
+          <w:t>/carlislerainey/need</w:t>
         </w:r>
-        <w:proofErr w:type="spellStart"/>
+      </w:hyperlink>
+      <w:r>
+        <w:t>.</w:t>
+      </w:r>
+      <w:r>
+        <w:t xml:space="preserve"> The Technical Appendix is available at </w:t>
+      </w:r>
+      <w:hyperlink r:id="rId2" w:history="1">
         <w:r>
           <w:rPr>
             <w:rStyle w:val="Hyperlink"/>
           </w:rPr>
-          <w:t>carlislerainey</w:t>
-        </w:r>
-        <w:proofErr w:type="spellEnd"/>
-        <w:r>
-          <w:rPr>
-            <w:rStyle w:val="Hyperlink"/>
-          </w:rPr>
-          <w:t>/need</w:t>
+          <w:t>carlislerainey.com/files/need_appendix.pdf</w:t>
         </w:r>
       </w:hyperlink>
       <w:r>
         <w:t>.</w:t>
       </w:r>
+      <w:bookmarkStart w:id="2" w:name="_GoBack"/>
+      <w:bookmarkEnd w:id="2"/>
     </w:p>
   </w:footnote>
   <w:footnote w:id="3">
@@ -13596,28 +12053,15 @@
         <w:t>†</w:t>
       </w:r>
       <w:r>
-        <w:t xml:space="preserve"> Charles </w:t>
-      </w:r>
-      <w:proofErr w:type="spellStart"/>
-      <w:r>
-        <w:t>Barrilleaux</w:t>
-      </w:r>
-      <w:proofErr w:type="spellEnd"/>
-      <w:r>
-        <w:t xml:space="preserve"> is Professor of Political Science, Florida State University, </w:t>
-      </w:r>
-      <w:r>
-        <w:t xml:space="preserve">531 Bellamy Building, Florida State University, </w:t>
-      </w:r>
-      <w:proofErr w:type="gramStart"/>
-      <w:r>
-        <w:t>Tallahassee, FL 32306</w:t>
-      </w:r>
-      <w:proofErr w:type="gramEnd"/>
+        <w:t xml:space="preserve"> Charles Barrilleaux is Professor of Political Science, Florida State University, </w:t>
+      </w:r>
+      <w:r>
+        <w:t>531 Bellamy Building, Florida State University, Tallahassee, FL 32306</w:t>
+      </w:r>
       <w:r>
         <w:t xml:space="preserve"> (</w:t>
       </w:r>
-      <w:hyperlink r:id="rId2" w:history="1">
+      <w:hyperlink r:id="rId3" w:history="1">
         <w:r>
           <w:rPr>
             <w:rStyle w:val="Hyperlink"/>
@@ -13642,17 +12086,9 @@
         <w:t>‡</w:t>
       </w:r>
       <w:r>
-        <w:t xml:space="preserve"> Carlisle Rainey is Assistant Professor of Political Science, University at Buffalo, SUNY, </w:t>
-      </w:r>
-      <w:proofErr w:type="gramStart"/>
-      <w:r>
-        <w:t>520 Park Hall, Buffalo, NY 14260</w:t>
-      </w:r>
-      <w:proofErr w:type="gramEnd"/>
-      <w:r>
-        <w:t xml:space="preserve"> (</w:t>
-      </w:r>
-      <w:hyperlink r:id="rId3" w:history="1">
+        <w:t xml:space="preserve"> Carlisle Rainey is Assistant Professor of Political Science, University at Buffalo, SUNY, 520 Park Hall, Buffalo, NY 14260 (</w:t>
+      </w:r>
+      <w:hyperlink r:id="rId4" w:history="1">
         <w:r>
           <w:rPr>
             <w:rStyle w:val="Hyperlink"/>
@@ -13840,17 +12276,7 @@
         <w:footnoteRef/>
       </w:r>
       <w:r>
-        <w:t xml:space="preserve"> We maximize our statistical leverage by combining governors who publicly support expansion and those who have remained quiet into a single “does not oppose” </w:t>
-      </w:r>
-      <w:proofErr w:type="spellStart"/>
-      <w:proofErr w:type="gramStart"/>
-      <w:r>
-        <w:t>category.We</w:t>
-      </w:r>
-      <w:proofErr w:type="spellEnd"/>
-      <w:proofErr w:type="gramEnd"/>
-      <w:r>
-        <w:t xml:space="preserve"> combine the “Supports Expansion” and the “Weighing Options”</w:t>
+        <w:t xml:space="preserve"> We maximize our statistical leverage by combining governors who publicly support expansion and those who have remained quiet into a single “does not oppose” category.We combine the “Supports Expansion” and the “Weighing Options”</w:t>
       </w:r>
       <w:r>
         <w:t xml:space="preserve"> categories for two reasons. First, the two are conceptually similar. We are interested in why governors would publicly oppose such a generous</w:t>
@@ -13904,15 +12330,7 @@
         <w:footnoteRef/>
       </w:r>
       <w:r>
-        <w:t xml:space="preserve"> Note that Alaska is </w:t>
-      </w:r>
-      <w:proofErr w:type="gramStart"/>
-      <w:r>
-        <w:t>a</w:t>
-      </w:r>
-      <w:proofErr w:type="gramEnd"/>
-      <w:r>
-        <w:t xml:space="preserve"> outlier on this measures, with 2012 year-end reserves of 260% of their total 2012 spending. The next largest is North Dakota at 75% and the smallest is California at -2%. In Section 3.4 of the Technical Appendix, we show that excluding Alaska from the analysis does lead to a substantively meaningful change in the effect of fiscal health, but it does not change the effects of our key variables. See Section 3.4 of the Technical Appendix for the details.</w:t>
+        <w:t xml:space="preserve"> Note that Alaska is a outlier on this measures, with 2012 year-end reserves of 260% of their total 2012 spending. The next largest is North Dakota at 75% and the smallest is California at -2%. In Section 3.4 of the Technical Appendix, we show that excluding Alaska from the analysis does lead to a substantively meaningful change in the effect of fiscal health, but it does not change the effects of our key variables. See Section 3.4 of the Technical Appendix for the details.</w:t>
       </w:r>
     </w:p>
   </w:footnote>
@@ -13930,27 +12348,11 @@
       <w:r>
         <w:t xml:space="preserve"> Quasi-separation leads to estimated coefficients and standard errors of infinity. In practice, though, the estimates and standard error will be unexpectedly large. How large the estimates will be depends on the numerical precision of the optimization routine. For example, using R’s default convergence criteria for the </w:t>
       </w:r>
-      <w:proofErr w:type="spellStart"/>
-      <w:proofErr w:type="gramStart"/>
       <w:r>
         <w:rPr>
           <w:rFonts w:ascii="Courier New" w:hAnsi="Courier New" w:cs="Courier New"/>
         </w:rPr>
-        <w:t>glm</w:t>
-      </w:r>
-      <w:proofErr w:type="spellEnd"/>
-      <w:r>
-        <w:rPr>
-          <w:rFonts w:ascii="Courier New" w:hAnsi="Courier New" w:cs="Courier New"/>
-        </w:rPr>
-        <w:t>(</w:t>
-      </w:r>
-      <w:proofErr w:type="gramEnd"/>
-      <w:r>
-        <w:rPr>
-          <w:rFonts w:ascii="Courier New" w:hAnsi="Courier New" w:cs="Courier New"/>
-        </w:rPr>
-        <w:t>)</w:t>
+        <w:t>glm()</w:t>
       </w:r>
       <w:r>
         <w:t xml:space="preserve"> function, the estimated coefficient for the GOP governor indicator is 19.5 with a standard error of 2,146.4. When we increase the convergence tolerance standards as much as possible, we obtain an estimate of 33.4 with a standard error of 15,395,829.3. Of course, neither estimate is statistically significant, despite the pattern being extremely unlikely under the null hypothesis of no effect. See Zorn (2005) for a detailed explanation of this pattern. </w:t>
@@ -13969,15 +12371,7 @@
         <w:footnoteRef/>
       </w:r>
       <w:r>
-        <w:t xml:space="preserve"> We intentionally include less prior information than we actually have as suggested by </w:t>
-      </w:r>
-      <w:proofErr w:type="spellStart"/>
-      <w:r>
-        <w:t>Gelman</w:t>
-      </w:r>
-      <w:proofErr w:type="spellEnd"/>
-      <w:r>
-        <w:t xml:space="preserve"> et al. (2008). However, in Sections 3 and 4 of the Technical Appendix, we show that our results are robust to a range of prior specifications including increasing and decreasing the scale within the Cauchy family and considering alternative families such as the normal and scaled </w:t>
+        <w:t xml:space="preserve"> We intentionally include less prior information than we actually have as suggested by Gelman et al. (2008). However, in Sections 3 and 4 of the Technical Appendix, we show that our results are robust to a range of prior specifications including increasing and decreasing the scale within the Cauchy family and considering alternative families such as the normal and scaled </w:t>
       </w:r>
       <w:r>
         <w:rPr>
@@ -13986,23 +12380,7 @@
         <w:t>t</w:t>
       </w:r>
       <w:r>
-        <w:t xml:space="preserve"> families. We also considered non-Bayesian approaches, including various combinations of Firth’s penalty (Zorn 2005), asymptotic approximations (</w:t>
-      </w:r>
-      <w:proofErr w:type="spellStart"/>
-      <w:r>
-        <w:t>Gelman</w:t>
-      </w:r>
-      <w:proofErr w:type="spellEnd"/>
-      <w:r>
-        <w:t xml:space="preserve"> et al. 2008), and bootstrapping (</w:t>
-      </w:r>
-      <w:proofErr w:type="spellStart"/>
-      <w:r>
-        <w:t>Efron</w:t>
-      </w:r>
-      <w:proofErr w:type="spellEnd"/>
-      <w:r>
-        <w:t xml:space="preserve"> 1979).</w:t>
+        <w:t xml:space="preserve"> families. We also considered non-Bayesian approaches, including various combinations of Firth’s penalty (Zorn 2005), asymptotic approximations (Gelman et al. 2008), and bootstrapping (Efron 1979).</w:t>
       </w:r>
     </w:p>
   </w:footnote>
@@ -14030,15 +12408,7 @@
         <w:t xml:space="preserve"> (see Firth 1993 and Bell and Miller 2013</w:t>
       </w:r>
       <w:r>
-        <w:t>). This approach is similar conceptually to our own, but relies on Jeffrey’s invariant prior distribution, which is not directly interpretable as prior information in the context of regression models. Instead, we prefer the Cauchy prior, since it allows us to directly interpret the prior as actual prior information (</w:t>
-      </w:r>
-      <w:proofErr w:type="spellStart"/>
-      <w:r>
-        <w:t>Gelman</w:t>
-      </w:r>
-      <w:proofErr w:type="spellEnd"/>
-      <w:r>
-        <w:t xml:space="preserve"> et al. 2008). However, in Section 3.3 of the Technical Appendix, we show that the results are substantively similar if we rely on Zorn’s (2005) suggested approach of combining Firth’s penalty with likelihood profiling.</w:t>
+        <w:t>). This approach is similar conceptually to our own, but relies on Jeffrey’s invariant prior distribution, which is not directly interpretable as prior information in the context of regression models. Instead, we prefer the Cauchy prior, since it allows us to directly interpret the prior as actual prior information (Gelman et al. 2008). However, in Section 3.3 of the Technical Appendix, we show that the results are substantively similar if we rely on Zorn’s (2005) suggested approach of combining Firth’s penalty with likelihood profiling.</w:t>
       </w:r>
     </w:p>
   </w:footnote>
@@ -14120,39 +12490,7 @@
         <w:footnoteRef/>
       </w:r>
       <w:r>
-        <w:t xml:space="preserve"> While we discuss the difference in the effects across “Democratic” and “Republican” states, it is important to avoid drawing strong conclusions about the difference in these effects, since they are assumed by the structure of the model (Berry, </w:t>
-      </w:r>
-      <w:proofErr w:type="spellStart"/>
-      <w:r>
-        <w:t>DeMeritt</w:t>
-      </w:r>
-      <w:proofErr w:type="spellEnd"/>
-      <w:r>
-        <w:t xml:space="preserve">, and </w:t>
-      </w:r>
-      <w:proofErr w:type="spellStart"/>
-      <w:r>
-        <w:t>Esarey</w:t>
-      </w:r>
-      <w:proofErr w:type="spellEnd"/>
-      <w:r>
-        <w:t xml:space="preserve"> 2014; Rainey 2014; though see Berry, </w:t>
-      </w:r>
-      <w:proofErr w:type="spellStart"/>
-      <w:r>
-        <w:t>DeMeritt</w:t>
-      </w:r>
-      <w:proofErr w:type="spellEnd"/>
-      <w:r>
-        <w:t xml:space="preserve">, and </w:t>
-      </w:r>
-      <w:proofErr w:type="spellStart"/>
-      <w:r>
-        <w:t>Esarey</w:t>
-      </w:r>
-      <w:proofErr w:type="spellEnd"/>
-      <w:r>
-        <w:t xml:space="preserve"> 2010). We present the effects in different contexts to give a sense of the magnitude of the estimates implied by the model, not to draw strong conclusions about the differences in the effects across contexts. </w:t>
+        <w:t xml:space="preserve"> While we discuss the difference in the effects across “Democratic” and “Republican” states, it is important to avoid drawing strong conclusions about the difference in these effects, since they are assumed by the structure of the model (Berry, DeMeritt, and Esarey 2014; Rainey 2014; though see Berry, DeMeritt, and Esarey 2010). We present the effects in different contexts to give a sense of the magnitude of the estimates implied by the model, not to draw strong conclusions about the differences in the effects across contexts. </w:t>
       </w:r>
     </w:p>
     <w:p>
@@ -14173,13 +12511,8 @@
         <w:footnoteRef/>
       </w:r>
       <w:r>
-        <w:t xml:space="preserve"> Unfortunately, we do not have sufficient data to parse out the separate effects of Republican-controlled, Democratic-controlled, and divided state legislatures. However, there are only four divided legislatures in the data (IA, KY, NH, and NY).  In this situation, we draw heavily on prior literature to specify the model correctly. However, this conclusion is reasonably robust to alternative specifications, including a model that includes separate indicators for GOP control of the House and </w:t>
-      </w:r>
-      <w:proofErr w:type="gramStart"/>
-      <w:r>
-        <w:t>Senate .</w:t>
-      </w:r>
-      <w:proofErr w:type="gramEnd"/>
+        <w:t xml:space="preserve"> Unfortunately, we do not have sufficient data to parse out the separate effects of Republican-controlled, Democratic-controlled, and divided state legislatures. However, there are only four divided legislatures in the data (IA, KY, NH, and NY).  In this situation, we draw heavily on prior literature to specify the model correctly. However, this conclusion is reasonably robust to alternative specifications, including a model that includes separate indicators for GOP control of the House and Senate .</w:t>
+      </w:r>
     </w:p>
   </w:footnote>
   <w:footnote w:id="19">
@@ -14194,15 +12527,7 @@
         <w:footnoteRef/>
       </w:r>
       <w:r>
-        <w:t xml:space="preserve"> Recall that the coefficients are comparable because we standardize all numeric explanatory variables to have mean zero and standard deviation 0.5 and simply center binary explanatory variables. This makes the magnitude of the coefficients comparable (</w:t>
-      </w:r>
-      <w:proofErr w:type="spellStart"/>
-      <w:r>
-        <w:t>Gelman</w:t>
-      </w:r>
-      <w:proofErr w:type="spellEnd"/>
-      <w:r>
-        <w:t xml:space="preserve"> 2008).</w:t>
+        <w:t xml:space="preserve"> Recall that the coefficients are comparable because we standardize all numeric explanatory variables to have mean zero and standard deviation 0.5 and simply center binary explanatory variables. This makes the magnitude of the coefficients comparable (Gelman 2008).</w:t>
       </w:r>
     </w:p>
   </w:footnote>
@@ -18421,7 +16746,7 @@
 </file>
 
 <file path=customXml/itemProps1.xml><?xml version="1.0" encoding="utf-8"?>
-<ds:datastoreItem xmlns:ds="http://schemas.openxmlformats.org/officeDocument/2006/customXml" ds:itemID="{AF8EED2D-D552-3E49-8D3F-3A3257B557A6}">
+<ds:datastoreItem xmlns:ds="http://schemas.openxmlformats.org/officeDocument/2006/customXml" ds:itemID="{99384675-4E8D-9A48-9E4C-11D8C715F81E}">
   <ds:schemaRefs>
     <ds:schemaRef ds:uri="http://schemas.openxmlformats.org/officeDocument/2006/bibliography"/>
   </ds:schemaRefs>
@@ -18429,7 +16754,7 @@
 </file>
 
 <file path=customXml/itemProps2.xml><?xml version="1.0" encoding="utf-8"?>
-<ds:datastoreItem xmlns:ds="http://schemas.openxmlformats.org/officeDocument/2006/customXml" ds:itemID="{BF0F49C0-30E2-A04B-BCD3-56FCF26386DD}">
+<ds:datastoreItem xmlns:ds="http://schemas.openxmlformats.org/officeDocument/2006/customXml" ds:itemID="{CE449F6E-9870-A446-994A-0D4813CF0693}">
   <ds:schemaRefs>
     <ds:schemaRef ds:uri="http://schemas.openxmlformats.org/officeDocument/2006/bibliography"/>
   </ds:schemaRefs>

</xml_diff>